<commit_message>
TERMINADO. (falta revisión Javi)
</commit_message>
<xml_diff>
--- a/MemoriaSolitario.docx
+++ b/MemoriaSolitario.docx
@@ -415,7 +415,7 @@
           <w:tab w:val="right" w:leader="dot" w:pos="9736"/>
         </w:tabs>
         <w:rPr>
-          <w:rFonts w:asciiTheme="minorHAnsi" w:eastAsiaTheme="minorEastAsia" w:hAnsiTheme="minorHAnsi"/>
+          <w:rFonts w:asciiTheme="minorHAnsi" w:eastAsiaTheme="minorEastAsia" w:hAnsiTheme="minorHAnsi" w:cstheme="minorHAnsi"/>
           <w:noProof/>
           <w:sz w:val="22"/>
           <w:lang w:eastAsia="es-ES"/>
@@ -442,59 +442,75 @@
         </w:rPr>
         <w:fldChar w:fldCharType="separate"/>
       </w:r>
-      <w:hyperlink w:anchor="_Toc158836706" w:history="1">
+      <w:hyperlink w:anchor="_Toc158923231" w:history="1">
         <w:r>
           <w:rPr>
             <w:rStyle w:val="Hipervnculo"/>
+            <w:rFonts w:asciiTheme="minorHAnsi" w:hAnsiTheme="minorHAnsi" w:cstheme="minorHAnsi"/>
             <w:noProof/>
+            <w:sz w:val="22"/>
           </w:rPr>
           <w:t>Introducción</w:t>
         </w:r>
         <w:r>
           <w:rPr>
+            <w:rFonts w:asciiTheme="minorHAnsi" w:hAnsiTheme="minorHAnsi" w:cstheme="minorHAnsi"/>
             <w:noProof/>
             <w:webHidden/>
+            <w:sz w:val="22"/>
           </w:rPr>
           <w:tab/>
         </w:r>
         <w:r>
           <w:rPr>
+            <w:rFonts w:asciiTheme="minorHAnsi" w:hAnsiTheme="minorHAnsi" w:cstheme="minorHAnsi"/>
             <w:noProof/>
             <w:webHidden/>
+            <w:sz w:val="22"/>
           </w:rPr>
           <w:fldChar w:fldCharType="begin"/>
         </w:r>
         <w:r>
           <w:rPr>
+            <w:rFonts w:asciiTheme="minorHAnsi" w:hAnsiTheme="minorHAnsi" w:cstheme="minorHAnsi"/>
             <w:noProof/>
             <w:webHidden/>
-          </w:rPr>
-          <w:instrText xml:space="preserve"> PAGEREF _Toc158836706 \h </w:instrText>
-        </w:r>
-        <w:r>
-          <w:rPr>
+            <w:sz w:val="22"/>
+          </w:rPr>
+          <w:instrText xml:space="preserve"> PAGEREF _Toc158923231 \h </w:instrText>
+        </w:r>
+        <w:r>
+          <w:rPr>
+            <w:rFonts w:asciiTheme="minorHAnsi" w:hAnsiTheme="minorHAnsi" w:cstheme="minorHAnsi"/>
             <w:noProof/>
             <w:webHidden/>
-          </w:rPr>
-        </w:r>
-        <w:r>
-          <w:rPr>
+            <w:sz w:val="22"/>
+          </w:rPr>
+        </w:r>
+        <w:r>
+          <w:rPr>
+            <w:rFonts w:asciiTheme="minorHAnsi" w:hAnsiTheme="minorHAnsi" w:cstheme="minorHAnsi"/>
             <w:noProof/>
             <w:webHidden/>
+            <w:sz w:val="22"/>
           </w:rPr>
           <w:fldChar w:fldCharType="separate"/>
         </w:r>
         <w:r>
           <w:rPr>
+            <w:rFonts w:asciiTheme="minorHAnsi" w:hAnsiTheme="minorHAnsi" w:cstheme="minorHAnsi"/>
             <w:noProof/>
             <w:webHidden/>
+            <w:sz w:val="22"/>
           </w:rPr>
           <w:t>3</w:t>
         </w:r>
         <w:r>
           <w:rPr>
+            <w:rFonts w:asciiTheme="minorHAnsi" w:hAnsiTheme="minorHAnsi" w:cstheme="minorHAnsi"/>
             <w:noProof/>
             <w:webHidden/>
+            <w:sz w:val="22"/>
           </w:rPr>
           <w:fldChar w:fldCharType="end"/>
         </w:r>
@@ -507,65 +523,81 @@
           <w:tab w:val="right" w:leader="dot" w:pos="9736"/>
         </w:tabs>
         <w:rPr>
-          <w:rFonts w:asciiTheme="minorHAnsi" w:eastAsiaTheme="minorEastAsia" w:hAnsiTheme="minorHAnsi"/>
+          <w:rFonts w:asciiTheme="minorHAnsi" w:eastAsiaTheme="minorEastAsia" w:hAnsiTheme="minorHAnsi" w:cstheme="minorHAnsi"/>
           <w:noProof/>
           <w:sz w:val="22"/>
           <w:lang w:eastAsia="es-ES"/>
         </w:rPr>
       </w:pPr>
-      <w:hyperlink w:anchor="_Toc158836707" w:history="1">
+      <w:hyperlink w:anchor="_Toc158923232" w:history="1">
         <w:r>
           <w:rPr>
             <w:rStyle w:val="Hipervnculo"/>
+            <w:rFonts w:asciiTheme="minorHAnsi" w:hAnsiTheme="minorHAnsi" w:cstheme="minorHAnsi"/>
             <w:noProof/>
+            <w:sz w:val="22"/>
           </w:rPr>
           <w:t>Desarrollo</w:t>
         </w:r>
         <w:r>
           <w:rPr>
+            <w:rFonts w:asciiTheme="minorHAnsi" w:hAnsiTheme="minorHAnsi" w:cstheme="minorHAnsi"/>
             <w:noProof/>
             <w:webHidden/>
+            <w:sz w:val="22"/>
           </w:rPr>
           <w:tab/>
         </w:r>
         <w:r>
           <w:rPr>
+            <w:rFonts w:asciiTheme="minorHAnsi" w:hAnsiTheme="minorHAnsi" w:cstheme="minorHAnsi"/>
             <w:noProof/>
             <w:webHidden/>
+            <w:sz w:val="22"/>
           </w:rPr>
           <w:fldChar w:fldCharType="begin"/>
         </w:r>
         <w:r>
           <w:rPr>
+            <w:rFonts w:asciiTheme="minorHAnsi" w:hAnsiTheme="minorHAnsi" w:cstheme="minorHAnsi"/>
             <w:noProof/>
             <w:webHidden/>
-          </w:rPr>
-          <w:instrText xml:space="preserve"> PAGEREF _Toc158836707 \h </w:instrText>
-        </w:r>
-        <w:r>
-          <w:rPr>
+            <w:sz w:val="22"/>
+          </w:rPr>
+          <w:instrText xml:space="preserve"> PAGEREF _Toc158923232 \h </w:instrText>
+        </w:r>
+        <w:r>
+          <w:rPr>
+            <w:rFonts w:asciiTheme="minorHAnsi" w:hAnsiTheme="minorHAnsi" w:cstheme="minorHAnsi"/>
             <w:noProof/>
             <w:webHidden/>
-          </w:rPr>
-        </w:r>
-        <w:r>
-          <w:rPr>
+            <w:sz w:val="22"/>
+          </w:rPr>
+        </w:r>
+        <w:r>
+          <w:rPr>
+            <w:rFonts w:asciiTheme="minorHAnsi" w:hAnsiTheme="minorHAnsi" w:cstheme="minorHAnsi"/>
             <w:noProof/>
             <w:webHidden/>
+            <w:sz w:val="22"/>
           </w:rPr>
           <w:fldChar w:fldCharType="separate"/>
         </w:r>
         <w:r>
           <w:rPr>
+            <w:rFonts w:asciiTheme="minorHAnsi" w:hAnsiTheme="minorHAnsi" w:cstheme="minorHAnsi"/>
             <w:noProof/>
             <w:webHidden/>
+            <w:sz w:val="22"/>
           </w:rPr>
           <w:t>3</w:t>
         </w:r>
         <w:r>
           <w:rPr>
+            <w:rFonts w:asciiTheme="minorHAnsi" w:hAnsiTheme="minorHAnsi" w:cstheme="minorHAnsi"/>
             <w:noProof/>
             <w:webHidden/>
+            <w:sz w:val="22"/>
           </w:rPr>
           <w:fldChar w:fldCharType="end"/>
         </w:r>
@@ -578,65 +610,81 @@
           <w:tab w:val="right" w:leader="dot" w:pos="9736"/>
         </w:tabs>
         <w:rPr>
-          <w:rFonts w:asciiTheme="minorHAnsi" w:eastAsiaTheme="minorEastAsia" w:hAnsiTheme="minorHAnsi"/>
+          <w:rFonts w:asciiTheme="minorHAnsi" w:eastAsiaTheme="minorEastAsia" w:hAnsiTheme="minorHAnsi" w:cstheme="minorHAnsi"/>
           <w:noProof/>
           <w:sz w:val="22"/>
           <w:lang w:eastAsia="es-ES"/>
         </w:rPr>
       </w:pPr>
-      <w:hyperlink w:anchor="_Toc158836708" w:history="1">
+      <w:hyperlink w:anchor="_Toc158923233" w:history="1">
         <w:r>
           <w:rPr>
             <w:rStyle w:val="Hipervnculo"/>
+            <w:rFonts w:asciiTheme="minorHAnsi" w:hAnsiTheme="minorHAnsi" w:cstheme="minorHAnsi"/>
             <w:noProof/>
+            <w:sz w:val="22"/>
           </w:rPr>
           <w:t>Diario de bitácora</w:t>
         </w:r>
         <w:r>
           <w:rPr>
+            <w:rFonts w:asciiTheme="minorHAnsi" w:hAnsiTheme="minorHAnsi" w:cstheme="minorHAnsi"/>
             <w:noProof/>
             <w:webHidden/>
+            <w:sz w:val="22"/>
           </w:rPr>
           <w:tab/>
         </w:r>
         <w:r>
           <w:rPr>
+            <w:rFonts w:asciiTheme="minorHAnsi" w:hAnsiTheme="minorHAnsi" w:cstheme="minorHAnsi"/>
             <w:noProof/>
             <w:webHidden/>
+            <w:sz w:val="22"/>
           </w:rPr>
           <w:fldChar w:fldCharType="begin"/>
         </w:r>
         <w:r>
           <w:rPr>
+            <w:rFonts w:asciiTheme="minorHAnsi" w:hAnsiTheme="minorHAnsi" w:cstheme="minorHAnsi"/>
             <w:noProof/>
             <w:webHidden/>
-          </w:rPr>
-          <w:instrText xml:space="preserve"> PAGEREF _Toc158836708 \h </w:instrText>
-        </w:r>
-        <w:r>
-          <w:rPr>
+            <w:sz w:val="22"/>
+          </w:rPr>
+          <w:instrText xml:space="preserve"> PAGEREF _Toc158923233 \h </w:instrText>
+        </w:r>
+        <w:r>
+          <w:rPr>
+            <w:rFonts w:asciiTheme="minorHAnsi" w:hAnsiTheme="minorHAnsi" w:cstheme="minorHAnsi"/>
             <w:noProof/>
             <w:webHidden/>
-          </w:rPr>
-        </w:r>
-        <w:r>
-          <w:rPr>
+            <w:sz w:val="22"/>
+          </w:rPr>
+        </w:r>
+        <w:r>
+          <w:rPr>
+            <w:rFonts w:asciiTheme="minorHAnsi" w:hAnsiTheme="minorHAnsi" w:cstheme="minorHAnsi"/>
             <w:noProof/>
             <w:webHidden/>
+            <w:sz w:val="22"/>
           </w:rPr>
           <w:fldChar w:fldCharType="separate"/>
         </w:r>
         <w:r>
           <w:rPr>
+            <w:rFonts w:asciiTheme="minorHAnsi" w:hAnsiTheme="minorHAnsi" w:cstheme="minorHAnsi"/>
             <w:noProof/>
             <w:webHidden/>
+            <w:sz w:val="22"/>
           </w:rPr>
           <w:t>3</w:t>
         </w:r>
         <w:r>
           <w:rPr>
+            <w:rFonts w:asciiTheme="minorHAnsi" w:hAnsiTheme="minorHAnsi" w:cstheme="minorHAnsi"/>
             <w:noProof/>
             <w:webHidden/>
+            <w:sz w:val="22"/>
           </w:rPr>
           <w:fldChar w:fldCharType="end"/>
         </w:r>
@@ -649,65 +697,81 @@
           <w:tab w:val="right" w:leader="dot" w:pos="9736"/>
         </w:tabs>
         <w:rPr>
-          <w:rFonts w:asciiTheme="minorHAnsi" w:eastAsiaTheme="minorEastAsia" w:hAnsiTheme="minorHAnsi"/>
+          <w:rFonts w:asciiTheme="minorHAnsi" w:eastAsiaTheme="minorEastAsia" w:hAnsiTheme="minorHAnsi" w:cstheme="minorHAnsi"/>
           <w:noProof/>
           <w:sz w:val="22"/>
           <w:lang w:eastAsia="es-ES"/>
         </w:rPr>
       </w:pPr>
-      <w:hyperlink w:anchor="_Toc158836709" w:history="1">
+      <w:hyperlink w:anchor="_Toc158923234" w:history="1">
         <w:r>
           <w:rPr>
             <w:rStyle w:val="Hipervnculo"/>
+            <w:rFonts w:asciiTheme="minorHAnsi" w:hAnsiTheme="minorHAnsi" w:cstheme="minorHAnsi"/>
             <w:noProof/>
+            <w:sz w:val="22"/>
           </w:rPr>
           <w:t>Métodos desarrollados</w:t>
         </w:r>
         <w:r>
           <w:rPr>
+            <w:rFonts w:asciiTheme="minorHAnsi" w:hAnsiTheme="minorHAnsi" w:cstheme="minorHAnsi"/>
             <w:noProof/>
             <w:webHidden/>
+            <w:sz w:val="22"/>
           </w:rPr>
           <w:tab/>
         </w:r>
         <w:r>
           <w:rPr>
+            <w:rFonts w:asciiTheme="minorHAnsi" w:hAnsiTheme="minorHAnsi" w:cstheme="minorHAnsi"/>
             <w:noProof/>
             <w:webHidden/>
+            <w:sz w:val="22"/>
           </w:rPr>
           <w:fldChar w:fldCharType="begin"/>
         </w:r>
         <w:r>
           <w:rPr>
+            <w:rFonts w:asciiTheme="minorHAnsi" w:hAnsiTheme="minorHAnsi" w:cstheme="minorHAnsi"/>
             <w:noProof/>
             <w:webHidden/>
-          </w:rPr>
-          <w:instrText xml:space="preserve"> PAGEREF _Toc158836709 \h </w:instrText>
-        </w:r>
-        <w:r>
-          <w:rPr>
+            <w:sz w:val="22"/>
+          </w:rPr>
+          <w:instrText xml:space="preserve"> PAGEREF _Toc158923234 \h </w:instrText>
+        </w:r>
+        <w:r>
+          <w:rPr>
+            <w:rFonts w:asciiTheme="minorHAnsi" w:hAnsiTheme="minorHAnsi" w:cstheme="minorHAnsi"/>
             <w:noProof/>
             <w:webHidden/>
-          </w:rPr>
-        </w:r>
-        <w:r>
-          <w:rPr>
+            <w:sz w:val="22"/>
+          </w:rPr>
+        </w:r>
+        <w:r>
+          <w:rPr>
+            <w:rFonts w:asciiTheme="minorHAnsi" w:hAnsiTheme="minorHAnsi" w:cstheme="minorHAnsi"/>
             <w:noProof/>
             <w:webHidden/>
+            <w:sz w:val="22"/>
           </w:rPr>
           <w:fldChar w:fldCharType="separate"/>
         </w:r>
         <w:r>
           <w:rPr>
+            <w:rFonts w:asciiTheme="minorHAnsi" w:hAnsiTheme="minorHAnsi" w:cstheme="minorHAnsi"/>
             <w:noProof/>
             <w:webHidden/>
+            <w:sz w:val="22"/>
           </w:rPr>
           <w:t>5</w:t>
         </w:r>
         <w:r>
           <w:rPr>
+            <w:rFonts w:asciiTheme="minorHAnsi" w:hAnsiTheme="minorHAnsi" w:cstheme="minorHAnsi"/>
             <w:noProof/>
             <w:webHidden/>
+            <w:sz w:val="22"/>
           </w:rPr>
           <w:fldChar w:fldCharType="end"/>
         </w:r>
@@ -720,65 +784,81 @@
           <w:tab w:val="right" w:leader="dot" w:pos="9736"/>
         </w:tabs>
         <w:rPr>
-          <w:rFonts w:asciiTheme="minorHAnsi" w:eastAsiaTheme="minorEastAsia" w:hAnsiTheme="minorHAnsi"/>
+          <w:rFonts w:asciiTheme="minorHAnsi" w:eastAsiaTheme="minorEastAsia" w:hAnsiTheme="minorHAnsi" w:cstheme="minorHAnsi"/>
           <w:noProof/>
           <w:sz w:val="22"/>
           <w:lang w:eastAsia="es-ES"/>
         </w:rPr>
       </w:pPr>
-      <w:hyperlink w:anchor="_Toc158836710" w:history="1">
+      <w:hyperlink w:anchor="_Toc158923235" w:history="1">
         <w:r>
           <w:rPr>
             <w:rStyle w:val="Hipervnculo"/>
+            <w:rFonts w:asciiTheme="minorHAnsi" w:hAnsiTheme="minorHAnsi" w:cstheme="minorHAnsi"/>
             <w:noProof/>
+            <w:sz w:val="22"/>
           </w:rPr>
           <w:t>Conclusiones</w:t>
         </w:r>
         <w:r>
           <w:rPr>
+            <w:rFonts w:asciiTheme="minorHAnsi" w:hAnsiTheme="minorHAnsi" w:cstheme="minorHAnsi"/>
             <w:noProof/>
             <w:webHidden/>
+            <w:sz w:val="22"/>
           </w:rPr>
           <w:tab/>
         </w:r>
         <w:r>
           <w:rPr>
+            <w:rFonts w:asciiTheme="minorHAnsi" w:hAnsiTheme="minorHAnsi" w:cstheme="minorHAnsi"/>
             <w:noProof/>
             <w:webHidden/>
+            <w:sz w:val="22"/>
           </w:rPr>
           <w:fldChar w:fldCharType="begin"/>
         </w:r>
         <w:r>
           <w:rPr>
+            <w:rFonts w:asciiTheme="minorHAnsi" w:hAnsiTheme="minorHAnsi" w:cstheme="minorHAnsi"/>
             <w:noProof/>
             <w:webHidden/>
-          </w:rPr>
-          <w:instrText xml:space="preserve"> PAGEREF _Toc158836710 \h </w:instrText>
-        </w:r>
-        <w:r>
-          <w:rPr>
+            <w:sz w:val="22"/>
+          </w:rPr>
+          <w:instrText xml:space="preserve"> PAGEREF _Toc158923235 \h </w:instrText>
+        </w:r>
+        <w:r>
+          <w:rPr>
+            <w:rFonts w:asciiTheme="minorHAnsi" w:hAnsiTheme="minorHAnsi" w:cstheme="minorHAnsi"/>
             <w:noProof/>
             <w:webHidden/>
-          </w:rPr>
-        </w:r>
-        <w:r>
-          <w:rPr>
+            <w:sz w:val="22"/>
+          </w:rPr>
+        </w:r>
+        <w:r>
+          <w:rPr>
+            <w:rFonts w:asciiTheme="minorHAnsi" w:hAnsiTheme="minorHAnsi" w:cstheme="minorHAnsi"/>
             <w:noProof/>
             <w:webHidden/>
+            <w:sz w:val="22"/>
           </w:rPr>
           <w:fldChar w:fldCharType="separate"/>
         </w:r>
         <w:r>
           <w:rPr>
+            <w:rFonts w:asciiTheme="minorHAnsi" w:hAnsiTheme="minorHAnsi" w:cstheme="minorHAnsi"/>
             <w:noProof/>
             <w:webHidden/>
+            <w:sz w:val="22"/>
           </w:rPr>
           <w:t>7</w:t>
         </w:r>
         <w:r>
           <w:rPr>
+            <w:rFonts w:asciiTheme="minorHAnsi" w:hAnsiTheme="minorHAnsi" w:cstheme="minorHAnsi"/>
             <w:noProof/>
             <w:webHidden/>
+            <w:sz w:val="22"/>
           </w:rPr>
           <w:fldChar w:fldCharType="end"/>
         </w:r>
@@ -791,65 +871,81 @@
           <w:tab w:val="right" w:leader="dot" w:pos="9736"/>
         </w:tabs>
         <w:rPr>
-          <w:rFonts w:asciiTheme="minorHAnsi" w:eastAsiaTheme="minorEastAsia" w:hAnsiTheme="minorHAnsi"/>
+          <w:rFonts w:asciiTheme="minorHAnsi" w:eastAsiaTheme="minorEastAsia" w:hAnsiTheme="minorHAnsi" w:cstheme="minorHAnsi"/>
           <w:noProof/>
           <w:sz w:val="22"/>
           <w:lang w:eastAsia="es-ES"/>
         </w:rPr>
       </w:pPr>
-      <w:hyperlink w:anchor="_Toc158836711" w:history="1">
+      <w:hyperlink w:anchor="_Toc158923236" w:history="1">
         <w:r>
           <w:rPr>
             <w:rStyle w:val="Hipervnculo"/>
+            <w:rFonts w:asciiTheme="minorHAnsi" w:hAnsiTheme="minorHAnsi" w:cstheme="minorHAnsi"/>
             <w:noProof/>
+            <w:sz w:val="22"/>
           </w:rPr>
           <w:t>Bibliografía y recursos</w:t>
         </w:r>
         <w:r>
           <w:rPr>
+            <w:rFonts w:asciiTheme="minorHAnsi" w:hAnsiTheme="minorHAnsi" w:cstheme="minorHAnsi"/>
             <w:noProof/>
             <w:webHidden/>
+            <w:sz w:val="22"/>
           </w:rPr>
           <w:tab/>
         </w:r>
         <w:r>
           <w:rPr>
+            <w:rFonts w:asciiTheme="minorHAnsi" w:hAnsiTheme="minorHAnsi" w:cstheme="minorHAnsi"/>
             <w:noProof/>
             <w:webHidden/>
+            <w:sz w:val="22"/>
           </w:rPr>
           <w:fldChar w:fldCharType="begin"/>
         </w:r>
         <w:r>
           <w:rPr>
+            <w:rFonts w:asciiTheme="minorHAnsi" w:hAnsiTheme="minorHAnsi" w:cstheme="minorHAnsi"/>
             <w:noProof/>
             <w:webHidden/>
-          </w:rPr>
-          <w:instrText xml:space="preserve"> PAGEREF _Toc158836711 \h </w:instrText>
-        </w:r>
-        <w:r>
-          <w:rPr>
+            <w:sz w:val="22"/>
+          </w:rPr>
+          <w:instrText xml:space="preserve"> PAGEREF _Toc158923236 \h </w:instrText>
+        </w:r>
+        <w:r>
+          <w:rPr>
+            <w:rFonts w:asciiTheme="minorHAnsi" w:hAnsiTheme="minorHAnsi" w:cstheme="minorHAnsi"/>
             <w:noProof/>
             <w:webHidden/>
-          </w:rPr>
-        </w:r>
-        <w:r>
-          <w:rPr>
+            <w:sz w:val="22"/>
+          </w:rPr>
+        </w:r>
+        <w:r>
+          <w:rPr>
+            <w:rFonts w:asciiTheme="minorHAnsi" w:hAnsiTheme="minorHAnsi" w:cstheme="minorHAnsi"/>
             <w:noProof/>
             <w:webHidden/>
+            <w:sz w:val="22"/>
           </w:rPr>
           <w:fldChar w:fldCharType="separate"/>
         </w:r>
         <w:r>
           <w:rPr>
+            <w:rFonts w:asciiTheme="minorHAnsi" w:hAnsiTheme="minorHAnsi" w:cstheme="minorHAnsi"/>
             <w:noProof/>
             <w:webHidden/>
+            <w:sz w:val="22"/>
           </w:rPr>
           <w:t>8</w:t>
         </w:r>
         <w:r>
           <w:rPr>
+            <w:rFonts w:asciiTheme="minorHAnsi" w:hAnsiTheme="minorHAnsi" w:cstheme="minorHAnsi"/>
             <w:noProof/>
             <w:webHidden/>
+            <w:sz w:val="22"/>
           </w:rPr>
           <w:fldChar w:fldCharType="end"/>
         </w:r>
@@ -862,65 +958,81 @@
           <w:tab w:val="right" w:leader="dot" w:pos="9736"/>
         </w:tabs>
         <w:rPr>
-          <w:rFonts w:asciiTheme="minorHAnsi" w:eastAsiaTheme="minorEastAsia" w:hAnsiTheme="minorHAnsi"/>
+          <w:rFonts w:asciiTheme="minorHAnsi" w:eastAsiaTheme="minorEastAsia" w:hAnsiTheme="minorHAnsi" w:cstheme="minorHAnsi"/>
           <w:noProof/>
           <w:sz w:val="22"/>
           <w:lang w:eastAsia="es-ES"/>
         </w:rPr>
       </w:pPr>
-      <w:hyperlink w:anchor="_Toc158836712" w:history="1">
+      <w:hyperlink w:anchor="_Toc158923237" w:history="1">
         <w:r>
           <w:rPr>
             <w:rStyle w:val="Hipervnculo"/>
+            <w:rFonts w:asciiTheme="minorHAnsi" w:hAnsiTheme="minorHAnsi" w:cstheme="minorHAnsi"/>
             <w:noProof/>
+            <w:sz w:val="22"/>
           </w:rPr>
           <w:t>Anexos</w:t>
         </w:r>
         <w:r>
           <w:rPr>
+            <w:rFonts w:asciiTheme="minorHAnsi" w:hAnsiTheme="minorHAnsi" w:cstheme="minorHAnsi"/>
             <w:noProof/>
             <w:webHidden/>
+            <w:sz w:val="22"/>
           </w:rPr>
           <w:tab/>
         </w:r>
         <w:r>
           <w:rPr>
+            <w:rFonts w:asciiTheme="minorHAnsi" w:hAnsiTheme="minorHAnsi" w:cstheme="minorHAnsi"/>
             <w:noProof/>
             <w:webHidden/>
+            <w:sz w:val="22"/>
           </w:rPr>
           <w:fldChar w:fldCharType="begin"/>
         </w:r>
         <w:r>
           <w:rPr>
+            <w:rFonts w:asciiTheme="minorHAnsi" w:hAnsiTheme="minorHAnsi" w:cstheme="minorHAnsi"/>
             <w:noProof/>
             <w:webHidden/>
-          </w:rPr>
-          <w:instrText xml:space="preserve"> PAGEREF _Toc158836712 \h </w:instrText>
-        </w:r>
-        <w:r>
-          <w:rPr>
+            <w:sz w:val="22"/>
+          </w:rPr>
+          <w:instrText xml:space="preserve"> PAGEREF _Toc158923237 \h </w:instrText>
+        </w:r>
+        <w:r>
+          <w:rPr>
+            <w:rFonts w:asciiTheme="minorHAnsi" w:hAnsiTheme="minorHAnsi" w:cstheme="minorHAnsi"/>
             <w:noProof/>
             <w:webHidden/>
-          </w:rPr>
-        </w:r>
-        <w:r>
-          <w:rPr>
+            <w:sz w:val="22"/>
+          </w:rPr>
+        </w:r>
+        <w:r>
+          <w:rPr>
+            <w:rFonts w:asciiTheme="minorHAnsi" w:hAnsiTheme="minorHAnsi" w:cstheme="minorHAnsi"/>
             <w:noProof/>
             <w:webHidden/>
+            <w:sz w:val="22"/>
           </w:rPr>
           <w:fldChar w:fldCharType="separate"/>
         </w:r>
         <w:r>
           <w:rPr>
+            <w:rFonts w:asciiTheme="minorHAnsi" w:hAnsiTheme="minorHAnsi" w:cstheme="minorHAnsi"/>
             <w:noProof/>
             <w:webHidden/>
+            <w:sz w:val="22"/>
           </w:rPr>
           <w:t>9</w:t>
         </w:r>
         <w:r>
           <w:rPr>
+            <w:rFonts w:asciiTheme="minorHAnsi" w:hAnsiTheme="minorHAnsi" w:cstheme="minorHAnsi"/>
             <w:noProof/>
             <w:webHidden/>
+            <w:sz w:val="22"/>
           </w:rPr>
           <w:fldChar w:fldCharType="end"/>
         </w:r>
@@ -948,91 +1060,10 @@
         <w:rPr>
           <w:rFonts w:asciiTheme="minorHAnsi" w:hAnsiTheme="minorHAnsi" w:cstheme="minorHAnsi"/>
           <w:b/>
-          <w:sz w:val="36"/>
-        </w:rPr>
-      </w:pPr>
-      <w:r>
-        <w:rPr>
-          <w:rFonts w:asciiTheme="minorHAnsi" w:hAnsiTheme="minorHAnsi" w:cstheme="minorHAnsi"/>
-          <w:b/>
-          <w:sz w:val="36"/>
-          <w:highlight w:val="yellow"/>
-        </w:rPr>
-        <w:t xml:space="preserve">(recordar poner </w:t>
-      </w:r>
-      <w:r>
-        <w:rPr>
-          <w:rFonts w:asciiTheme="minorHAnsi" w:hAnsiTheme="minorHAnsi" w:cstheme="minorHAnsi"/>
-          <w:b/>
-          <w:sz w:val="36"/>
-          <w:highlight w:val="yellow"/>
-        </w:rPr>
-        <w:t xml:space="preserve">contenido </w:t>
-      </w:r>
-      <w:proofErr w:type="spellStart"/>
-      <w:r>
-        <w:rPr>
-          <w:rFonts w:asciiTheme="minorHAnsi" w:hAnsiTheme="minorHAnsi" w:cstheme="minorHAnsi"/>
-          <w:b/>
-          <w:sz w:val="36"/>
-          <w:highlight w:val="yellow"/>
-        </w:rPr>
-        <w:t>indice</w:t>
-      </w:r>
-      <w:proofErr w:type="spellEnd"/>
-      <w:r>
-        <w:rPr>
-          <w:rFonts w:asciiTheme="minorHAnsi" w:hAnsiTheme="minorHAnsi" w:cstheme="minorHAnsi"/>
-          <w:b/>
-          <w:sz w:val="36"/>
-          <w:highlight w:val="yellow"/>
-        </w:rPr>
-        <w:t xml:space="preserve"> en </w:t>
-      </w:r>
-      <w:proofErr w:type="spellStart"/>
-      <w:r>
-        <w:rPr>
-          <w:rFonts w:asciiTheme="minorHAnsi" w:hAnsiTheme="minorHAnsi" w:cstheme="minorHAnsi"/>
-          <w:b/>
-          <w:sz w:val="36"/>
-          <w:highlight w:val="yellow"/>
-        </w:rPr>
-        <w:t>arial</w:t>
-      </w:r>
-      <w:proofErr w:type="spellEnd"/>
-      <w:r>
-        <w:rPr>
-          <w:rFonts w:asciiTheme="minorHAnsi" w:hAnsiTheme="minorHAnsi" w:cstheme="minorHAnsi"/>
-          <w:b/>
-          <w:sz w:val="36"/>
-          <w:highlight w:val="yellow"/>
-        </w:rPr>
-        <w:t xml:space="preserve"> 11</w:t>
-      </w:r>
-      <w:r>
-        <w:rPr>
-          <w:rFonts w:asciiTheme="minorHAnsi" w:hAnsiTheme="minorHAnsi" w:cstheme="minorHAnsi"/>
-          <w:b/>
-          <w:sz w:val="36"/>
-          <w:highlight w:val="yellow"/>
-        </w:rPr>
-        <w:t xml:space="preserve"> cuando terminemos</w:t>
-      </w:r>
-      <w:r>
-        <w:rPr>
-          <w:rFonts w:asciiTheme="minorHAnsi" w:hAnsiTheme="minorHAnsi" w:cstheme="minorHAnsi"/>
-          <w:b/>
-          <w:sz w:val="36"/>
-          <w:highlight w:val="yellow"/>
-        </w:rPr>
-        <w:t>)</w:t>
-      </w:r>
-      <w:r>
-        <w:rPr>
-          <w:rFonts w:asciiTheme="minorHAnsi" w:hAnsiTheme="minorHAnsi" w:cstheme="minorHAnsi"/>
-          <w:b/>
-          <w:sz w:val="36"/>
-        </w:rPr>
+          <w:sz w:val="40"/>
+        </w:rPr>
+      </w:pPr>
+      <w:r>
         <w:br w:type="page"/>
       </w:r>
     </w:p>
@@ -1040,7 +1071,7 @@
       <w:pPr>
         <w:pStyle w:val="Ttulo1"/>
       </w:pPr>
-      <w:bookmarkStart w:id="0" w:name="_Toc158836706"/>
+      <w:bookmarkStart w:id="0" w:name="_Toc158923231"/>
       <w:r>
         <w:lastRenderedPageBreak/>
         <w:t>Introducción</w:t>
@@ -1341,7 +1372,7 @@
       <w:pPr>
         <w:pStyle w:val="Ttulo1"/>
       </w:pPr>
-      <w:bookmarkStart w:id="1" w:name="_Toc158836707"/>
+      <w:bookmarkStart w:id="1" w:name="_Toc158923232"/>
       <w:r>
         <w:t>Desarrollo</w:t>
       </w:r>
@@ -1382,7 +1413,7 @@
       <w:pPr>
         <w:pStyle w:val="Ttulo2"/>
       </w:pPr>
-      <w:bookmarkStart w:id="2" w:name="_Toc158836708"/>
+      <w:bookmarkStart w:id="2" w:name="_Toc158923233"/>
       <w:r>
         <w:t>Diario de bitácora</w:t>
       </w:r>
@@ -4004,6 +4035,13 @@
         </w:rPr>
         <w:t>Elaboración de la memoria.</w:t>
       </w:r>
+      <w:r>
+        <w:rPr>
+          <w:rFonts w:asciiTheme="minorHAnsi" w:hAnsiTheme="minorHAnsi" w:cstheme="minorHAnsi"/>
+          <w:sz w:val="22"/>
+        </w:rPr>
+        <w:t xml:space="preserve"> Correcciones menores de CSS. Revisión de bibliografía.</w:t>
+      </w:r>
     </w:p>
     <w:p>
       <w:pPr>
@@ -4029,7 +4067,7 @@
       <w:pPr>
         <w:pStyle w:val="Ttulo2"/>
       </w:pPr>
-      <w:bookmarkStart w:id="3" w:name="_Toc158836709"/>
+      <w:bookmarkStart w:id="3" w:name="_Toc158923234"/>
       <w:r>
         <w:t>Métodos desarrollados</w:t>
       </w:r>
@@ -5564,8 +5602,8 @@
           <w:sz w:val="22"/>
         </w:rPr>
       </w:pPr>
-      <w:bookmarkStart w:id="13" w:name="tiempo"/>
-      <w:bookmarkStart w:id="14" w:name="verificarMazoInicial"/>
+      <w:bookmarkStart w:id="13" w:name="verificarMazoInicial"/>
+      <w:bookmarkStart w:id="14" w:name="tiempo"/>
       <w:r>
         <w:rPr>
           <w:rFonts w:asciiTheme="minorHAnsi" w:hAnsiTheme="minorHAnsi" w:cstheme="minorHAnsi"/>
@@ -5596,6 +5634,201 @@
       </w:r>
       <w:proofErr w:type="gramEnd"/>
     </w:p>
+    <w:bookmarkEnd w:id="13"/>
+    <w:p>
+      <w:pPr>
+        <w:spacing w:line="240" w:lineRule="auto"/>
+        <w:jc w:val="both"/>
+        <w:rPr>
+          <w:rFonts w:asciiTheme="minorHAnsi" w:hAnsiTheme="minorHAnsi" w:cstheme="minorHAnsi"/>
+          <w:sz w:val="22"/>
+        </w:rPr>
+      </w:pPr>
+      <w:r>
+        <w:rPr>
+          <w:rFonts w:asciiTheme="minorHAnsi" w:hAnsiTheme="minorHAnsi" w:cstheme="minorHAnsi"/>
+          <w:sz w:val="22"/>
+        </w:rPr>
+        <w:t xml:space="preserve">Esta función hace que cuando el contador de cartas del mazo inicial llegue a 0 se pongan las cartas del mazo sobrantes en  el inicial ya barajeadas y saliendo en pantalla. Esto ocurre llamando a las funciones </w:t>
+      </w:r>
+      <w:proofErr w:type="gramStart"/>
+      <w:r>
+        <w:rPr>
+          <w:rFonts w:asciiTheme="minorHAnsi" w:hAnsiTheme="minorHAnsi" w:cstheme="minorHAnsi"/>
+          <w:sz w:val="22"/>
+        </w:rPr>
+        <w:t>barajar(</w:t>
+      </w:r>
+      <w:proofErr w:type="gramEnd"/>
+      <w:r>
+        <w:rPr>
+          <w:rFonts w:asciiTheme="minorHAnsi" w:hAnsiTheme="minorHAnsi" w:cstheme="minorHAnsi"/>
+          <w:sz w:val="22"/>
+        </w:rPr>
+        <w:t xml:space="preserve">) (para cambiar el orden de las cartas), </w:t>
+      </w:r>
+      <w:proofErr w:type="spellStart"/>
+      <w:r>
+        <w:rPr>
+          <w:rFonts w:asciiTheme="minorHAnsi" w:hAnsiTheme="minorHAnsi" w:cstheme="minorHAnsi"/>
+          <w:sz w:val="22"/>
+        </w:rPr>
+        <w:t>cargar_tapete_inicial</w:t>
+      </w:r>
+      <w:proofErr w:type="spellEnd"/>
+      <w:r>
+        <w:rPr>
+          <w:rFonts w:asciiTheme="minorHAnsi" w:hAnsiTheme="minorHAnsi" w:cstheme="minorHAnsi"/>
+          <w:sz w:val="22"/>
+        </w:rPr>
+        <w:t xml:space="preserve">() (para que aparezcan en pantalla), </w:t>
+      </w:r>
+      <w:proofErr w:type="spellStart"/>
+      <w:r>
+        <w:rPr>
+          <w:rFonts w:asciiTheme="minorHAnsi" w:hAnsiTheme="minorHAnsi" w:cstheme="minorHAnsi"/>
+          <w:sz w:val="22"/>
+        </w:rPr>
+        <w:t>reserTapete</w:t>
+      </w:r>
+      <w:proofErr w:type="spellEnd"/>
+      <w:r>
+        <w:rPr>
+          <w:rFonts w:asciiTheme="minorHAnsi" w:hAnsiTheme="minorHAnsi" w:cstheme="minorHAnsi"/>
+          <w:sz w:val="22"/>
+        </w:rPr>
+        <w:t xml:space="preserve">() (para limpiar el tapete de sobrantes), </w:t>
+      </w:r>
+      <w:proofErr w:type="spellStart"/>
+      <w:r>
+        <w:rPr>
+          <w:rFonts w:asciiTheme="minorHAnsi" w:hAnsiTheme="minorHAnsi" w:cstheme="minorHAnsi"/>
+          <w:sz w:val="22"/>
+        </w:rPr>
+        <w:t>set_contador</w:t>
+      </w:r>
+      <w:proofErr w:type="spellEnd"/>
+      <w:r>
+        <w:rPr>
+          <w:rFonts w:asciiTheme="minorHAnsi" w:hAnsiTheme="minorHAnsi" w:cstheme="minorHAnsi"/>
+          <w:sz w:val="22"/>
+        </w:rPr>
+        <w:t xml:space="preserve">() (para poner el contador de cartas sobrantes a 0) y </w:t>
+      </w:r>
+      <w:proofErr w:type="spellStart"/>
+      <w:r>
+        <w:rPr>
+          <w:rFonts w:asciiTheme="minorHAnsi" w:hAnsiTheme="minorHAnsi" w:cstheme="minorHAnsi"/>
+          <w:sz w:val="22"/>
+        </w:rPr>
+        <w:t>draggeable</w:t>
+      </w:r>
+      <w:proofErr w:type="spellEnd"/>
+      <w:r>
+        <w:rPr>
+          <w:rFonts w:asciiTheme="minorHAnsi" w:hAnsiTheme="minorHAnsi" w:cstheme="minorHAnsi"/>
+          <w:sz w:val="22"/>
+        </w:rPr>
+        <w:t xml:space="preserve">() (para que podamos mover la </w:t>
+      </w:r>
+      <w:proofErr w:type="spellStart"/>
+      <w:r>
+        <w:rPr>
+          <w:rFonts w:asciiTheme="minorHAnsi" w:hAnsiTheme="minorHAnsi" w:cstheme="minorHAnsi"/>
+          <w:sz w:val="22"/>
+        </w:rPr>
+        <w:t>ultima</w:t>
+      </w:r>
+      <w:proofErr w:type="spellEnd"/>
+      <w:r>
+        <w:rPr>
+          <w:rFonts w:asciiTheme="minorHAnsi" w:hAnsiTheme="minorHAnsi" w:cstheme="minorHAnsi"/>
+          <w:sz w:val="22"/>
+        </w:rPr>
+        <w:t xml:space="preserve"> carta del tapete principal).</w:t>
+      </w:r>
+    </w:p>
+    <w:p>
+      <w:pPr>
+        <w:spacing w:line="240" w:lineRule="auto"/>
+        <w:jc w:val="both"/>
+        <w:rPr>
+          <w:rFonts w:asciiTheme="minorHAnsi" w:hAnsiTheme="minorHAnsi" w:cstheme="minorHAnsi"/>
+          <w:b/>
+          <w:sz w:val="22"/>
+        </w:rPr>
+      </w:pPr>
+      <w:r>
+        <w:rPr>
+          <w:rFonts w:asciiTheme="minorHAnsi" w:hAnsiTheme="minorHAnsi" w:cstheme="minorHAnsi"/>
+          <w:b/>
+          <w:sz w:val="22"/>
+        </w:rPr>
+        <w:t>10</w:t>
+      </w:r>
+      <w:r>
+        <w:rPr>
+          <w:rFonts w:asciiTheme="minorHAnsi" w:hAnsiTheme="minorHAnsi" w:cstheme="minorHAnsi"/>
+          <w:b/>
+          <w:sz w:val="22"/>
+        </w:rPr>
+        <w:t xml:space="preserve">-- </w:t>
+      </w:r>
+      <w:proofErr w:type="spellStart"/>
+      <w:r>
+        <w:rPr>
+          <w:rFonts w:asciiTheme="minorHAnsi" w:hAnsiTheme="minorHAnsi" w:cstheme="minorHAnsi"/>
+          <w:b/>
+          <w:sz w:val="22"/>
+        </w:rPr>
+        <w:t>arrancar_</w:t>
+      </w:r>
+      <w:proofErr w:type="gramStart"/>
+      <w:r>
+        <w:rPr>
+          <w:rFonts w:asciiTheme="minorHAnsi" w:hAnsiTheme="minorHAnsi" w:cstheme="minorHAnsi"/>
+          <w:b/>
+          <w:sz w:val="22"/>
+        </w:rPr>
+        <w:t>tiempo</w:t>
+      </w:r>
+      <w:proofErr w:type="spellEnd"/>
+      <w:r>
+        <w:rPr>
+          <w:rFonts w:asciiTheme="minorHAnsi" w:hAnsiTheme="minorHAnsi" w:cstheme="minorHAnsi"/>
+          <w:b/>
+          <w:sz w:val="22"/>
+        </w:rPr>
+        <w:t>(</w:t>
+      </w:r>
+      <w:proofErr w:type="gramEnd"/>
+      <w:r>
+        <w:rPr>
+          <w:rFonts w:asciiTheme="minorHAnsi" w:hAnsiTheme="minorHAnsi" w:cstheme="minorHAnsi"/>
+          <w:b/>
+          <w:sz w:val="22"/>
+        </w:rPr>
+        <w:t xml:space="preserve">) y </w:t>
+      </w:r>
+      <w:proofErr w:type="spellStart"/>
+      <w:r>
+        <w:rPr>
+          <w:rFonts w:asciiTheme="minorHAnsi" w:hAnsiTheme="minorHAnsi" w:cstheme="minorHAnsi"/>
+          <w:b/>
+          <w:sz w:val="22"/>
+        </w:rPr>
+        <w:t>parar_tiempo</w:t>
+      </w:r>
+      <w:proofErr w:type="spellEnd"/>
+      <w:r>
+        <w:rPr>
+          <w:rFonts w:asciiTheme="minorHAnsi" w:hAnsiTheme="minorHAnsi" w:cstheme="minorHAnsi"/>
+          <w:b/>
+          <w:sz w:val="22"/>
+        </w:rPr>
+        <w:t>()</w:t>
+      </w:r>
+    </w:p>
     <w:bookmarkEnd w:id="14"/>
     <w:p>
       <w:pPr>
@@ -5611,103 +5844,164 @@
           <w:rFonts w:asciiTheme="minorHAnsi" w:hAnsiTheme="minorHAnsi" w:cstheme="minorHAnsi"/>
           <w:sz w:val="22"/>
         </w:rPr>
-        <w:t xml:space="preserve">Esta función hace que cuando el contador de cartas del mazo inicial llegue a 0 se pongan las cartas del mazo sobrantes en  el inicial ya barajeadas y saliendo en pantalla. Esto ocurre llamando a las funciones </w:t>
-      </w:r>
+        <w:t xml:space="preserve">Para contabilizar el tiempo utilizamos una función del objeto </w:t>
+      </w:r>
+      <w:proofErr w:type="spellStart"/>
+      <w:r>
+        <w:rPr>
+          <w:rFonts w:asciiTheme="minorHAnsi" w:hAnsiTheme="minorHAnsi" w:cstheme="minorHAnsi"/>
+          <w:sz w:val="22"/>
+        </w:rPr>
+        <w:t>Window</w:t>
+      </w:r>
+      <w:proofErr w:type="spellEnd"/>
+      <w:r>
+        <w:rPr>
+          <w:rFonts w:asciiTheme="minorHAnsi" w:hAnsiTheme="minorHAnsi" w:cstheme="minorHAnsi"/>
+          <w:sz w:val="22"/>
+        </w:rPr>
+        <w:t xml:space="preserve"> llamada </w:t>
+      </w:r>
+      <w:proofErr w:type="spellStart"/>
       <w:proofErr w:type="gramStart"/>
       <w:r>
         <w:rPr>
           <w:rFonts w:asciiTheme="minorHAnsi" w:hAnsiTheme="minorHAnsi" w:cstheme="minorHAnsi"/>
-          <w:sz w:val="22"/>
-        </w:rPr>
-        <w:t>barajar(</w:t>
+          <w:i/>
+          <w:sz w:val="22"/>
+        </w:rPr>
+        <w:t>setInterval</w:t>
+      </w:r>
+      <w:proofErr w:type="spellEnd"/>
+      <w:r>
+        <w:rPr>
+          <w:rFonts w:asciiTheme="minorHAnsi" w:hAnsiTheme="minorHAnsi" w:cstheme="minorHAnsi"/>
+          <w:i/>
+          <w:sz w:val="22"/>
+        </w:rPr>
+        <w:t>(</w:t>
       </w:r>
       <w:proofErr w:type="gramEnd"/>
       <w:r>
         <w:rPr>
           <w:rFonts w:asciiTheme="minorHAnsi" w:hAnsiTheme="minorHAnsi" w:cstheme="minorHAnsi"/>
-          <w:sz w:val="22"/>
-        </w:rPr>
-        <w:t xml:space="preserve">) (para cambiar el orden de las cartas), </w:t>
-      </w:r>
-      <w:proofErr w:type="spellStart"/>
-      <w:r>
-        <w:rPr>
-          <w:rFonts w:asciiTheme="minorHAnsi" w:hAnsiTheme="minorHAnsi" w:cstheme="minorHAnsi"/>
-          <w:sz w:val="22"/>
-        </w:rPr>
-        <w:t>cargar_tapete_inicial</w:t>
-      </w:r>
-      <w:proofErr w:type="spellEnd"/>
-      <w:r>
-        <w:rPr>
-          <w:rFonts w:asciiTheme="minorHAnsi" w:hAnsiTheme="minorHAnsi" w:cstheme="minorHAnsi"/>
-          <w:sz w:val="22"/>
-        </w:rPr>
-        <w:t xml:space="preserve">() (para que aparezcan en pantalla), </w:t>
-      </w:r>
-      <w:proofErr w:type="spellStart"/>
-      <w:r>
-        <w:rPr>
-          <w:rFonts w:asciiTheme="minorHAnsi" w:hAnsiTheme="minorHAnsi" w:cstheme="minorHAnsi"/>
-          <w:sz w:val="22"/>
-        </w:rPr>
-        <w:t>reserTapete</w:t>
-      </w:r>
-      <w:proofErr w:type="spellEnd"/>
-      <w:r>
-        <w:rPr>
-          <w:rFonts w:asciiTheme="minorHAnsi" w:hAnsiTheme="minorHAnsi" w:cstheme="minorHAnsi"/>
-          <w:sz w:val="22"/>
-        </w:rPr>
-        <w:t xml:space="preserve">() (para limpiar el tapete de sobrantes), </w:t>
-      </w:r>
-      <w:proofErr w:type="spellStart"/>
-      <w:r>
-        <w:rPr>
-          <w:rFonts w:asciiTheme="minorHAnsi" w:hAnsiTheme="minorHAnsi" w:cstheme="minorHAnsi"/>
-          <w:sz w:val="22"/>
-        </w:rPr>
-        <w:t>set_contador</w:t>
-      </w:r>
-      <w:proofErr w:type="spellEnd"/>
-      <w:r>
-        <w:rPr>
-          <w:rFonts w:asciiTheme="minorHAnsi" w:hAnsiTheme="minorHAnsi" w:cstheme="minorHAnsi"/>
-          <w:sz w:val="22"/>
-        </w:rPr>
-        <w:t xml:space="preserve">() (para poner el contador de cartas sobrantes a 0) y </w:t>
-      </w:r>
-      <w:proofErr w:type="spellStart"/>
-      <w:r>
-        <w:rPr>
-          <w:rFonts w:asciiTheme="minorHAnsi" w:hAnsiTheme="minorHAnsi" w:cstheme="minorHAnsi"/>
-          <w:sz w:val="22"/>
-        </w:rPr>
-        <w:t>draggeable</w:t>
-      </w:r>
-      <w:proofErr w:type="spellEnd"/>
-      <w:r>
-        <w:rPr>
-          <w:rFonts w:asciiTheme="minorHAnsi" w:hAnsiTheme="minorHAnsi" w:cstheme="minorHAnsi"/>
-          <w:sz w:val="22"/>
-        </w:rPr>
-        <w:t xml:space="preserve">() (para que podamos mover la </w:t>
-      </w:r>
-      <w:proofErr w:type="spellStart"/>
-      <w:r>
-        <w:rPr>
-          <w:rFonts w:asciiTheme="minorHAnsi" w:hAnsiTheme="minorHAnsi" w:cstheme="minorHAnsi"/>
-          <w:sz w:val="22"/>
-        </w:rPr>
-        <w:t>ultima</w:t>
-      </w:r>
-      <w:proofErr w:type="spellEnd"/>
-      <w:r>
-        <w:rPr>
-          <w:rFonts w:asciiTheme="minorHAnsi" w:hAnsiTheme="minorHAnsi" w:cstheme="minorHAnsi"/>
-          <w:sz w:val="22"/>
-        </w:rPr>
-        <w:t xml:space="preserve"> carta del tapete principal).</w:t>
+          <w:i/>
+          <w:sz w:val="22"/>
+        </w:rPr>
+        <w:t>)</w:t>
+      </w:r>
+      <w:r>
+        <w:rPr>
+          <w:rFonts w:asciiTheme="minorHAnsi" w:hAnsiTheme="minorHAnsi" w:cstheme="minorHAnsi"/>
+          <w:sz w:val="22"/>
+        </w:rPr>
+        <w:t>, la cual configura un temporizador que ejecuta una función cada X milisegundos</w:t>
+      </w:r>
+      <w:r>
+        <w:rPr>
+          <w:rFonts w:asciiTheme="minorHAnsi" w:hAnsiTheme="minorHAnsi" w:cstheme="minorHAnsi"/>
+          <w:sz w:val="22"/>
+        </w:rPr>
+        <w:t xml:space="preserve"> (</w:t>
+      </w:r>
+      <w:proofErr w:type="spellStart"/>
+      <w:r>
+        <w:fldChar w:fldCharType="begin"/>
+      </w:r>
+      <w:r>
+        <w:instrText>HYPERLINK \l "Bibliografia"</w:instrText>
+      </w:r>
+      <w:r>
+        <w:fldChar w:fldCharType="separate"/>
+      </w:r>
+      <w:r>
+        <w:rPr>
+          <w:rStyle w:val="Hipervnculo"/>
+          <w:rFonts w:asciiTheme="minorHAnsi" w:hAnsiTheme="minorHAnsi" w:cstheme="minorHAnsi"/>
+          <w:sz w:val="22"/>
+        </w:rPr>
+        <w:t>Kantor</w:t>
+      </w:r>
+      <w:proofErr w:type="spellEnd"/>
+      <w:r>
+        <w:rPr>
+          <w:rStyle w:val="Hipervnculo"/>
+          <w:rFonts w:asciiTheme="minorHAnsi" w:hAnsiTheme="minorHAnsi" w:cstheme="minorHAnsi"/>
+          <w:sz w:val="22"/>
+        </w:rPr>
+        <w:t>, 2022</w:t>
+      </w:r>
+      <w:r>
+        <w:fldChar w:fldCharType="end"/>
+      </w:r>
+      <w:r>
+        <w:rPr>
+          <w:rFonts w:asciiTheme="minorHAnsi" w:hAnsiTheme="minorHAnsi" w:cstheme="minorHAnsi"/>
+          <w:sz w:val="22"/>
+        </w:rPr>
+        <w:t>)</w:t>
+      </w:r>
+      <w:r>
+        <w:rPr>
+          <w:rFonts w:asciiTheme="minorHAnsi" w:hAnsiTheme="minorHAnsi" w:cstheme="minorHAnsi"/>
+          <w:sz w:val="22"/>
+        </w:rPr>
+        <w:t>. Nos han dado la función “</w:t>
+      </w:r>
+      <w:proofErr w:type="spellStart"/>
+      <w:proofErr w:type="gramStart"/>
+      <w:r>
+        <w:rPr>
+          <w:rFonts w:asciiTheme="minorHAnsi" w:hAnsiTheme="minorHAnsi" w:cstheme="minorHAnsi"/>
+          <w:sz w:val="22"/>
+        </w:rPr>
+        <w:t>hms</w:t>
+      </w:r>
+      <w:proofErr w:type="spellEnd"/>
+      <w:r>
+        <w:rPr>
+          <w:rFonts w:asciiTheme="minorHAnsi" w:hAnsiTheme="minorHAnsi" w:cstheme="minorHAnsi"/>
+          <w:sz w:val="22"/>
+        </w:rPr>
+        <w:t>(</w:t>
+      </w:r>
+      <w:proofErr w:type="gramEnd"/>
+      <w:r>
+        <w:rPr>
+          <w:rFonts w:asciiTheme="minorHAnsi" w:hAnsiTheme="minorHAnsi" w:cstheme="minorHAnsi"/>
+          <w:sz w:val="22"/>
+        </w:rPr>
+        <w:t xml:space="preserve">)” que </w:t>
+      </w:r>
+      <w:r>
+        <w:rPr>
+          <w:rFonts w:asciiTheme="minorHAnsi" w:hAnsiTheme="minorHAnsi" w:cstheme="minorHAnsi"/>
+          <w:sz w:val="22"/>
+        </w:rPr>
+        <w:t xml:space="preserve">trunca los segundos para mostrarlos en formato </w:t>
+      </w:r>
+      <w:proofErr w:type="spellStart"/>
+      <w:r>
+        <w:rPr>
+          <w:rFonts w:asciiTheme="minorHAnsi" w:hAnsiTheme="minorHAnsi" w:cstheme="minorHAnsi"/>
+          <w:sz w:val="22"/>
+        </w:rPr>
+        <w:t>hh:mm:ss</w:t>
+      </w:r>
+      <w:proofErr w:type="spellEnd"/>
+      <w:r>
+        <w:rPr>
+          <w:rFonts w:asciiTheme="minorHAnsi" w:hAnsiTheme="minorHAnsi" w:cstheme="minorHAnsi"/>
+          <w:sz w:val="22"/>
+        </w:rPr>
+        <w:t>, incrementa un segundo cada vez que se ejec</w:t>
+      </w:r>
+      <w:r>
+        <w:rPr>
+          <w:rFonts w:asciiTheme="minorHAnsi" w:hAnsiTheme="minorHAnsi" w:cstheme="minorHAnsi"/>
+          <w:sz w:val="22"/>
+        </w:rPr>
+        <w:t>uta y los manda a una variable, mostrada en su contenedor de tiempo de la página web.</w:t>
       </w:r>
     </w:p>
     <w:p>
@@ -5720,13 +6014,22 @@
           <w:sz w:val="22"/>
         </w:rPr>
       </w:pPr>
-      <w:r>
-        <w:rPr>
-          <w:rFonts w:asciiTheme="minorHAnsi" w:hAnsiTheme="minorHAnsi" w:cstheme="minorHAnsi"/>
-          <w:b/>
-          <w:sz w:val="22"/>
-        </w:rPr>
-        <w:t>10</w:t>
+      <w:bookmarkStart w:id="15" w:name="victoria"/>
+      <w:r>
+        <w:rPr>
+          <w:rFonts w:asciiTheme="minorHAnsi" w:hAnsiTheme="minorHAnsi" w:cstheme="minorHAnsi"/>
+          <w:b/>
+          <w:sz w:val="22"/>
+        </w:rPr>
+        <w:t>1</w:t>
+      </w:r>
+      <w:r>
+        <w:rPr>
+          <w:rFonts w:asciiTheme="minorHAnsi" w:hAnsiTheme="minorHAnsi" w:cstheme="minorHAnsi"/>
+          <w:b/>
+          <w:sz w:val="22"/>
+        </w:rPr>
+        <w:t>1</w:t>
       </w:r>
       <w:r>
         <w:rPr>
@@ -5736,15 +6039,6 @@
         </w:rPr>
         <w:t xml:space="preserve">-- </w:t>
       </w:r>
-      <w:proofErr w:type="spellStart"/>
-      <w:r>
-        <w:rPr>
-          <w:rFonts w:asciiTheme="minorHAnsi" w:hAnsiTheme="minorHAnsi" w:cstheme="minorHAnsi"/>
-          <w:b/>
-          <w:sz w:val="22"/>
-        </w:rPr>
-        <w:t>arrancar_</w:t>
-      </w:r>
       <w:proofErr w:type="gramStart"/>
       <w:r>
         <w:rPr>
@@ -5752,16 +6046,7 @@
           <w:b/>
           <w:sz w:val="22"/>
         </w:rPr>
-        <w:t>tiempo</w:t>
-      </w:r>
-      <w:proofErr w:type="spellEnd"/>
-      <w:r>
-        <w:rPr>
-          <w:rFonts w:asciiTheme="minorHAnsi" w:hAnsiTheme="minorHAnsi" w:cstheme="minorHAnsi"/>
-          <w:b/>
-          <w:sz w:val="22"/>
-        </w:rPr>
-        <w:t>(</w:t>
+        <w:t>victoria(</w:t>
       </w:r>
       <w:proofErr w:type="gramEnd"/>
       <w:r>
@@ -5770,16 +6055,31 @@
           <w:b/>
           <w:sz w:val="22"/>
         </w:rPr>
-        <w:t xml:space="preserve">) y </w:t>
-      </w:r>
-      <w:proofErr w:type="spellStart"/>
-      <w:r>
-        <w:rPr>
-          <w:rFonts w:asciiTheme="minorHAnsi" w:hAnsiTheme="minorHAnsi" w:cstheme="minorHAnsi"/>
-          <w:b/>
-          <w:sz w:val="22"/>
-        </w:rPr>
-        <w:t>parar_tiempo</w:t>
+        <w:t>)</w:t>
+      </w:r>
+      <w:r>
+        <w:rPr>
+          <w:rFonts w:asciiTheme="minorHAnsi" w:hAnsiTheme="minorHAnsi" w:cstheme="minorHAnsi"/>
+          <w:b/>
+          <w:sz w:val="22"/>
+        </w:rPr>
+        <w:t xml:space="preserve"> </w:t>
+      </w:r>
+      <w:r>
+        <w:rPr>
+          <w:rFonts w:asciiTheme="minorHAnsi" w:hAnsiTheme="minorHAnsi" w:cstheme="minorHAnsi"/>
+          <w:sz w:val="22"/>
+        </w:rPr>
+        <w:t xml:space="preserve">y </w:t>
+      </w:r>
+      <w:proofErr w:type="spellStart"/>
+      <w:r>
+        <w:rPr>
+          <w:rFonts w:asciiTheme="minorHAnsi" w:hAnsiTheme="minorHAnsi" w:cstheme="minorHAnsi"/>
+          <w:b/>
+          <w:sz w:val="22"/>
+        </w:rPr>
+        <w:t>pararVictoria</w:t>
       </w:r>
       <w:proofErr w:type="spellEnd"/>
       <w:r>
@@ -5791,7 +6091,6 @@
         <w:t>()</w:t>
       </w:r>
     </w:p>
-    <w:bookmarkEnd w:id="13"/>
     <w:p>
       <w:pPr>
         <w:spacing w:line="240" w:lineRule="auto"/>
@@ -5806,155 +6105,270 @@
           <w:rFonts w:asciiTheme="minorHAnsi" w:hAnsiTheme="minorHAnsi" w:cstheme="minorHAnsi"/>
           <w:sz w:val="22"/>
         </w:rPr>
-        <w:t xml:space="preserve">Para contabilizar el tiempo utilizamos una función del objeto </w:t>
-      </w:r>
-      <w:proofErr w:type="spellStart"/>
-      <w:r>
-        <w:rPr>
-          <w:rFonts w:asciiTheme="minorHAnsi" w:hAnsiTheme="minorHAnsi" w:cstheme="minorHAnsi"/>
-          <w:sz w:val="22"/>
-        </w:rPr>
-        <w:t>Window</w:t>
-      </w:r>
-      <w:proofErr w:type="spellEnd"/>
-      <w:r>
-        <w:rPr>
-          <w:rFonts w:asciiTheme="minorHAnsi" w:hAnsiTheme="minorHAnsi" w:cstheme="minorHAnsi"/>
-          <w:sz w:val="22"/>
-        </w:rPr>
-        <w:t xml:space="preserve"> llamada </w:t>
-      </w:r>
-      <w:proofErr w:type="spellStart"/>
-      <w:r>
-        <w:rPr>
-          <w:rFonts w:asciiTheme="minorHAnsi" w:hAnsiTheme="minorHAnsi" w:cstheme="minorHAnsi"/>
-          <w:i/>
-          <w:sz w:val="22"/>
-        </w:rPr>
-        <w:t>setInterval</w:t>
-      </w:r>
-      <w:proofErr w:type="spellEnd"/>
-      <w:r>
-        <w:rPr>
-          <w:rFonts w:asciiTheme="minorHAnsi" w:hAnsiTheme="minorHAnsi" w:cstheme="minorHAnsi"/>
-          <w:i/>
+        <w:t xml:space="preserve">Si </w:t>
+      </w:r>
+      <w:r>
+        <w:rPr>
+          <w:rFonts w:asciiTheme="minorHAnsi" w:hAnsiTheme="minorHAnsi" w:cstheme="minorHAnsi"/>
+          <w:sz w:val="22"/>
+        </w:rPr>
+        <w:t xml:space="preserve">los contadores del tapete inicial y del tapete de sobrantes están a 0 significa que hemos colocado todas las cartas y que hemos ganado. En este caso: paramos el tiempo, mostramos nuestra ventana emergente de victoria junto con nuestro </w:t>
+      </w:r>
+      <w:proofErr w:type="spellStart"/>
+      <w:r>
+        <w:rPr>
+          <w:rFonts w:asciiTheme="minorHAnsi" w:hAnsiTheme="minorHAnsi" w:cstheme="minorHAnsi"/>
+          <w:i/>
+          <w:sz w:val="22"/>
+        </w:rPr>
+        <w:t>gif</w:t>
+      </w:r>
+      <w:proofErr w:type="spellEnd"/>
+      <w:r>
+        <w:rPr>
+          <w:rFonts w:asciiTheme="minorHAnsi" w:hAnsiTheme="minorHAnsi" w:cstheme="minorHAnsi"/>
+          <w:sz w:val="22"/>
+        </w:rPr>
+        <w:t xml:space="preserve"> de confeti y reproducimos un sonido. No nos hemos olvidado de crear otro método inverso a este que oculte la ventana emergente, el </w:t>
+      </w:r>
+      <w:proofErr w:type="spellStart"/>
+      <w:r>
+        <w:rPr>
+          <w:rFonts w:asciiTheme="minorHAnsi" w:hAnsiTheme="minorHAnsi" w:cstheme="minorHAnsi"/>
+          <w:i/>
+          <w:sz w:val="22"/>
+        </w:rPr>
+        <w:t>gif</w:t>
+      </w:r>
+      <w:proofErr w:type="spellEnd"/>
+      <w:r>
+        <w:rPr>
+          <w:rFonts w:asciiTheme="minorHAnsi" w:hAnsiTheme="minorHAnsi" w:cstheme="minorHAnsi"/>
+          <w:sz w:val="22"/>
+        </w:rPr>
+        <w:t xml:space="preserve"> y detenga el sonido.</w:t>
+      </w:r>
+    </w:p>
+    <w:p>
+      <w:pPr>
+        <w:spacing w:line="240" w:lineRule="auto"/>
+        <w:jc w:val="both"/>
+        <w:rPr>
+          <w:rFonts w:asciiTheme="minorHAnsi" w:hAnsiTheme="minorHAnsi" w:cstheme="minorHAnsi"/>
+          <w:b/>
+          <w:sz w:val="22"/>
+        </w:rPr>
+      </w:pPr>
+      <w:bookmarkStart w:id="16" w:name="compatibilidad"/>
+      <w:r>
+        <w:rPr>
+          <w:rFonts w:asciiTheme="minorHAnsi" w:hAnsiTheme="minorHAnsi" w:cstheme="minorHAnsi"/>
+          <w:b/>
+          <w:sz w:val="22"/>
+        </w:rPr>
+        <w:t>12</w:t>
+      </w:r>
+      <w:r>
+        <w:rPr>
+          <w:rFonts w:asciiTheme="minorHAnsi" w:hAnsiTheme="minorHAnsi" w:cstheme="minorHAnsi"/>
+          <w:b/>
+          <w:sz w:val="22"/>
+        </w:rPr>
+        <w:t xml:space="preserve">-- </w:t>
+      </w:r>
+      <w:proofErr w:type="spellStart"/>
+      <w:proofErr w:type="gramStart"/>
+      <w:r>
+        <w:rPr>
+          <w:rFonts w:asciiTheme="minorHAnsi" w:hAnsiTheme="minorHAnsi" w:cstheme="minorHAnsi"/>
+          <w:b/>
+          <w:sz w:val="22"/>
+        </w:rPr>
+        <w:t>compatibilidadCarta</w:t>
+      </w:r>
+      <w:proofErr w:type="spellEnd"/>
+      <w:r>
+        <w:rPr>
+          <w:rFonts w:asciiTheme="minorHAnsi" w:hAnsiTheme="minorHAnsi" w:cstheme="minorHAnsi"/>
+          <w:b/>
           <w:sz w:val="22"/>
         </w:rPr>
         <w:t>()</w:t>
       </w:r>
-      <w:r>
-        <w:rPr>
-          <w:rFonts w:asciiTheme="minorHAnsi" w:hAnsiTheme="minorHAnsi" w:cstheme="minorHAnsi"/>
-          <w:sz w:val="22"/>
-        </w:rPr>
-        <w:t>, la cual configura un temporizador que ejecuta una función cada X milisegundos</w:t>
-      </w:r>
-      <w:r>
-        <w:rPr>
-          <w:rFonts w:asciiTheme="minorHAnsi" w:hAnsiTheme="minorHAnsi" w:cstheme="minorHAnsi"/>
-          <w:sz w:val="22"/>
-        </w:rPr>
-        <w:t xml:space="preserve"> (</w:t>
-      </w:r>
-      <w:proofErr w:type="spellStart"/>
-      <w:r>
-        <w:fldChar w:fldCharType="begin"/>
-      </w:r>
-      <w:r>
-        <w:instrText>HYPERLINK \l "Bibliografia"</w:instrText>
-      </w:r>
-      <w:r>
-        <w:fldChar w:fldCharType="separate"/>
-      </w:r>
-      <w:r>
-        <w:rPr>
-          <w:rStyle w:val="Hipervnculo"/>
-          <w:rFonts w:asciiTheme="minorHAnsi" w:hAnsiTheme="minorHAnsi" w:cstheme="minorHAnsi"/>
-          <w:sz w:val="22"/>
-        </w:rPr>
-        <w:t>Kantor</w:t>
-      </w:r>
-      <w:proofErr w:type="spellEnd"/>
-      <w:r>
-        <w:rPr>
-          <w:rStyle w:val="Hipervnculo"/>
-          <w:rFonts w:asciiTheme="minorHAnsi" w:hAnsiTheme="minorHAnsi" w:cstheme="minorHAnsi"/>
-          <w:sz w:val="22"/>
-        </w:rPr>
-        <w:t>, 2022</w:t>
-      </w:r>
-      <w:r>
-        <w:fldChar w:fldCharType="end"/>
-      </w:r>
-      <w:r>
-        <w:rPr>
-          <w:rFonts w:asciiTheme="minorHAnsi" w:hAnsiTheme="minorHAnsi" w:cstheme="minorHAnsi"/>
-          <w:sz w:val="22"/>
-        </w:rPr>
-        <w:t>)</w:t>
-      </w:r>
-      <w:r>
-        <w:rPr>
-          <w:rFonts w:asciiTheme="minorHAnsi" w:hAnsiTheme="minorHAnsi" w:cstheme="minorHAnsi"/>
-          <w:sz w:val="22"/>
-        </w:rPr>
-        <w:t>. Nos han dado la función “</w:t>
+      <w:proofErr w:type="gramEnd"/>
+    </w:p>
+    <w:bookmarkEnd w:id="16"/>
+    <w:p>
+      <w:pPr>
+        <w:spacing w:line="240" w:lineRule="auto"/>
+        <w:jc w:val="both"/>
+        <w:rPr>
+          <w:rFonts w:asciiTheme="minorHAnsi" w:hAnsiTheme="minorHAnsi" w:cstheme="minorHAnsi"/>
+          <w:sz w:val="22"/>
+        </w:rPr>
+      </w:pPr>
+      <w:r>
+        <w:rPr>
+          <w:rFonts w:asciiTheme="minorHAnsi" w:hAnsiTheme="minorHAnsi" w:cstheme="minorHAnsi"/>
+          <w:sz w:val="22"/>
+        </w:rPr>
+        <w:t>A esta función le pasamos los dos mazos que se verán afectados (el mazo de</w:t>
+      </w:r>
+      <w:r>
+        <w:rPr>
+          <w:rFonts w:asciiTheme="minorHAnsi" w:hAnsiTheme="minorHAnsi" w:cstheme="minorHAnsi"/>
+          <w:sz w:val="22"/>
+        </w:rPr>
+        <w:t xml:space="preserve">l cual viene la carta que estamos arrastrando </w:t>
+      </w:r>
+      <w:r>
+        <w:rPr>
+          <w:rFonts w:asciiTheme="minorHAnsi" w:hAnsiTheme="minorHAnsi" w:cstheme="minorHAnsi"/>
+          <w:sz w:val="22"/>
+        </w:rPr>
+        <w:t>y el mazo en el cual vamos a soltar la carta). Obten</w:t>
+      </w:r>
+      <w:r>
+        <w:rPr>
+          <w:rFonts w:asciiTheme="minorHAnsi" w:hAnsiTheme="minorHAnsi" w:cstheme="minorHAnsi"/>
+          <w:sz w:val="22"/>
+        </w:rPr>
+        <w:t>emos el número y el palo de la ú</w:t>
+      </w:r>
+      <w:r>
+        <w:rPr>
+          <w:rFonts w:asciiTheme="minorHAnsi" w:hAnsiTheme="minorHAnsi" w:cstheme="minorHAnsi"/>
+          <w:sz w:val="22"/>
+        </w:rPr>
+        <w:t xml:space="preserve">ltima carta de los dos mazos y creamos dos variables más que son los </w:t>
       </w:r>
       <w:proofErr w:type="spellStart"/>
       <w:proofErr w:type="gramStart"/>
       <w:r>
         <w:rPr>
           <w:rFonts w:asciiTheme="minorHAnsi" w:hAnsiTheme="minorHAnsi" w:cstheme="minorHAnsi"/>
-          <w:sz w:val="22"/>
-        </w:rPr>
-        <w:t>hms</w:t>
-      </w:r>
-      <w:proofErr w:type="spellEnd"/>
-      <w:r>
-        <w:rPr>
-          <w:rFonts w:asciiTheme="minorHAnsi" w:hAnsiTheme="minorHAnsi" w:cstheme="minorHAnsi"/>
-          <w:sz w:val="22"/>
-        </w:rPr>
-        <w:t>(</w:t>
+          <w:i/>
+          <w:sz w:val="22"/>
+        </w:rPr>
+        <w:t>palosRojos</w:t>
+      </w:r>
+      <w:proofErr w:type="spellEnd"/>
+      <w:r>
+        <w:rPr>
+          <w:rFonts w:asciiTheme="minorHAnsi" w:hAnsiTheme="minorHAnsi" w:cstheme="minorHAnsi"/>
+          <w:i/>
+          <w:sz w:val="22"/>
+        </w:rPr>
+        <w:t>[</w:t>
       </w:r>
       <w:proofErr w:type="gramEnd"/>
       <w:r>
         <w:rPr>
           <w:rFonts w:asciiTheme="minorHAnsi" w:hAnsiTheme="minorHAnsi" w:cstheme="minorHAnsi"/>
-          <w:sz w:val="22"/>
-        </w:rPr>
-        <w:t xml:space="preserve">)” que </w:t>
-      </w:r>
-      <w:r>
-        <w:rPr>
-          <w:rFonts w:asciiTheme="minorHAnsi" w:hAnsiTheme="minorHAnsi" w:cstheme="minorHAnsi"/>
-          <w:sz w:val="22"/>
-        </w:rPr>
-        <w:t xml:space="preserve">trunca los segundos para mostrarlos en formato </w:t>
-      </w:r>
-      <w:proofErr w:type="spellStart"/>
-      <w:r>
-        <w:rPr>
-          <w:rFonts w:asciiTheme="minorHAnsi" w:hAnsiTheme="minorHAnsi" w:cstheme="minorHAnsi"/>
-          <w:sz w:val="22"/>
-        </w:rPr>
-        <w:t>hh:mm:ss</w:t>
-      </w:r>
-      <w:proofErr w:type="spellEnd"/>
-      <w:r>
-        <w:rPr>
-          <w:rFonts w:asciiTheme="minorHAnsi" w:hAnsiTheme="minorHAnsi" w:cstheme="minorHAnsi"/>
-          <w:sz w:val="22"/>
-        </w:rPr>
-        <w:t>, incrementa un segundo cada vez que se ejec</w:t>
-      </w:r>
-      <w:r>
-        <w:rPr>
-          <w:rFonts w:asciiTheme="minorHAnsi" w:hAnsiTheme="minorHAnsi" w:cstheme="minorHAnsi"/>
-          <w:sz w:val="22"/>
-        </w:rPr>
-        <w:t>uta y los manda a una variable, mostrada en su contenedor de tiempo de la página web.</w:t>
-      </w:r>
+          <w:i/>
+          <w:sz w:val="22"/>
+        </w:rPr>
+        <w:t>“</w:t>
+      </w:r>
+      <w:proofErr w:type="spellStart"/>
+      <w:r>
+        <w:rPr>
+          <w:rFonts w:asciiTheme="minorHAnsi" w:hAnsiTheme="minorHAnsi" w:cstheme="minorHAnsi"/>
+          <w:i/>
+          <w:sz w:val="22"/>
+        </w:rPr>
+        <w:t>cua”,”ova</w:t>
+      </w:r>
+      <w:proofErr w:type="spellEnd"/>
+      <w:r>
+        <w:rPr>
+          <w:rFonts w:asciiTheme="minorHAnsi" w:hAnsiTheme="minorHAnsi" w:cstheme="minorHAnsi"/>
+          <w:i/>
+          <w:sz w:val="22"/>
+        </w:rPr>
+        <w:t xml:space="preserve">”] </w:t>
+      </w:r>
+      <w:r>
+        <w:rPr>
+          <w:rFonts w:asciiTheme="minorHAnsi" w:hAnsiTheme="minorHAnsi" w:cstheme="minorHAnsi"/>
+          <w:sz w:val="22"/>
+        </w:rPr>
+        <w:t xml:space="preserve">y </w:t>
+      </w:r>
+      <w:proofErr w:type="spellStart"/>
+      <w:r>
+        <w:rPr>
+          <w:rFonts w:asciiTheme="minorHAnsi" w:hAnsiTheme="minorHAnsi" w:cstheme="minorHAnsi"/>
+          <w:i/>
+          <w:sz w:val="22"/>
+        </w:rPr>
+        <w:t>palosGrises</w:t>
+      </w:r>
+      <w:proofErr w:type="spellEnd"/>
+      <w:r>
+        <w:rPr>
+          <w:rFonts w:asciiTheme="minorHAnsi" w:hAnsiTheme="minorHAnsi" w:cstheme="minorHAnsi"/>
+          <w:i/>
+          <w:sz w:val="22"/>
+        </w:rPr>
+        <w:t>[“</w:t>
+      </w:r>
+      <w:proofErr w:type="spellStart"/>
+      <w:r>
+        <w:rPr>
+          <w:rFonts w:asciiTheme="minorHAnsi" w:hAnsiTheme="minorHAnsi" w:cstheme="minorHAnsi"/>
+          <w:i/>
+          <w:sz w:val="22"/>
+        </w:rPr>
+        <w:t>cir”,”hex</w:t>
+      </w:r>
+      <w:proofErr w:type="spellEnd"/>
+      <w:r>
+        <w:rPr>
+          <w:rFonts w:asciiTheme="minorHAnsi" w:hAnsiTheme="minorHAnsi" w:cstheme="minorHAnsi"/>
+          <w:i/>
+          <w:sz w:val="22"/>
+        </w:rPr>
+        <w:t xml:space="preserve">”]. </w:t>
+      </w:r>
+      <w:r>
+        <w:rPr>
+          <w:rFonts w:asciiTheme="minorHAnsi" w:hAnsiTheme="minorHAnsi" w:cstheme="minorHAnsi"/>
+          <w:sz w:val="22"/>
+        </w:rPr>
+        <w:t>Primero comprobamos que el número de la carta que hemos cogido sea uno menor que el de la carta ya puesta en el mazo. Si se cumple eso, comprobaremos que si una de las cartas tiene palos grises, la otra debe tener palos rojos y viceversa.</w:t>
+      </w:r>
+      <w:r>
+        <w:rPr>
+          <w:rFonts w:asciiTheme="minorHAnsi" w:hAnsiTheme="minorHAnsi" w:cstheme="minorHAnsi"/>
+          <w:sz w:val="22"/>
+        </w:rPr>
+        <w:t xml:space="preserve"> Si cumple con el nú</w:t>
+      </w:r>
+      <w:r>
+        <w:rPr>
+          <w:rFonts w:asciiTheme="minorHAnsi" w:hAnsiTheme="minorHAnsi" w:cstheme="minorHAnsi"/>
+          <w:sz w:val="22"/>
+        </w:rPr>
+        <w:t xml:space="preserve">mero y los palos </w:t>
+      </w:r>
+      <w:proofErr w:type="gramStart"/>
+      <w:r>
+        <w:rPr>
+          <w:rFonts w:asciiTheme="minorHAnsi" w:hAnsiTheme="minorHAnsi" w:cstheme="minorHAnsi"/>
+          <w:sz w:val="22"/>
+        </w:rPr>
+        <w:t>devuelve</w:t>
+      </w:r>
+      <w:proofErr w:type="gramEnd"/>
+      <w:r>
+        <w:rPr>
+          <w:rFonts w:asciiTheme="minorHAnsi" w:hAnsiTheme="minorHAnsi" w:cstheme="minorHAnsi"/>
+          <w:sz w:val="22"/>
+        </w:rPr>
+        <w:t xml:space="preserve"> true, sino devuelve false.</w:t>
+      </w:r>
+      <w:bookmarkEnd w:id="15"/>
     </w:p>
     <w:p>
       <w:pPr>
@@ -5962,57 +6376,144 @@
         <w:jc w:val="both"/>
         <w:rPr>
           <w:rFonts w:asciiTheme="minorHAnsi" w:hAnsiTheme="minorHAnsi" w:cstheme="minorHAnsi"/>
-          <w:b/>
-          <w:sz w:val="22"/>
-        </w:rPr>
-      </w:pPr>
-      <w:bookmarkStart w:id="15" w:name="victoria"/>
-      <w:r>
-        <w:rPr>
-          <w:rFonts w:asciiTheme="minorHAnsi" w:hAnsiTheme="minorHAnsi" w:cstheme="minorHAnsi"/>
-          <w:b/>
-          <w:sz w:val="22"/>
-        </w:rPr>
-        <w:t>1</w:t>
-      </w:r>
-      <w:r>
-        <w:rPr>
-          <w:rFonts w:asciiTheme="minorHAnsi" w:hAnsiTheme="minorHAnsi" w:cstheme="minorHAnsi"/>
-          <w:b/>
-          <w:sz w:val="22"/>
-        </w:rPr>
-        <w:t>1</w:t>
-      </w:r>
-      <w:r>
-        <w:rPr>
-          <w:rFonts w:asciiTheme="minorHAnsi" w:hAnsiTheme="minorHAnsi" w:cstheme="minorHAnsi"/>
-          <w:b/>
-          <w:sz w:val="22"/>
-        </w:rPr>
-        <w:t xml:space="preserve">-- </w:t>
-      </w:r>
-      <w:proofErr w:type="gramStart"/>
-      <w:r>
-        <w:rPr>
-          <w:rFonts w:asciiTheme="minorHAnsi" w:hAnsiTheme="minorHAnsi" w:cstheme="minorHAnsi"/>
-          <w:b/>
-          <w:sz w:val="22"/>
-        </w:rPr>
-        <w:t>victoria(</w:t>
-      </w:r>
-      <w:proofErr w:type="gramEnd"/>
-      <w:r>
-        <w:rPr>
-          <w:rFonts w:asciiTheme="minorHAnsi" w:hAnsiTheme="minorHAnsi" w:cstheme="minorHAnsi"/>
-          <w:b/>
-          <w:sz w:val="22"/>
-        </w:rPr>
-        <w:t>)</w:t>
-      </w:r>
-      <w:r>
-        <w:rPr>
-          <w:rFonts w:asciiTheme="minorHAnsi" w:hAnsiTheme="minorHAnsi" w:cstheme="minorHAnsi"/>
-          <w:b/>
+          <w:sz w:val="22"/>
+        </w:rPr>
+      </w:pPr>
+    </w:p>
+    <w:p>
+      <w:pPr>
+        <w:pStyle w:val="Ttulo1"/>
+      </w:pPr>
+      <w:bookmarkStart w:id="17" w:name="_Toc158923235"/>
+      <w:r>
+        <w:t>Conclusiones</w:t>
+      </w:r>
+      <w:bookmarkEnd w:id="17"/>
+    </w:p>
+    <w:p>
+      <w:pPr>
+        <w:spacing w:line="240" w:lineRule="auto"/>
+        <w:jc w:val="both"/>
+        <w:rPr>
+          <w:rFonts w:asciiTheme="minorHAnsi" w:hAnsiTheme="minorHAnsi" w:cstheme="minorHAnsi"/>
+          <w:sz w:val="22"/>
+        </w:rPr>
+      </w:pPr>
+      <w:r>
+        <w:rPr>
+          <w:rFonts w:asciiTheme="minorHAnsi" w:hAnsiTheme="minorHAnsi" w:cstheme="minorHAnsi"/>
+          <w:sz w:val="22"/>
+        </w:rPr>
+        <w:t xml:space="preserve">El objetivo del proyecto era aplicar los conocimientos adquiridos sobre </w:t>
+      </w:r>
+      <w:proofErr w:type="spellStart"/>
+      <w:r>
+        <w:rPr>
+          <w:rFonts w:asciiTheme="minorHAnsi" w:hAnsiTheme="minorHAnsi" w:cstheme="minorHAnsi"/>
+          <w:sz w:val="22"/>
+        </w:rPr>
+        <w:t>JavaScript</w:t>
+      </w:r>
+      <w:proofErr w:type="spellEnd"/>
+      <w:r>
+        <w:rPr>
+          <w:rFonts w:asciiTheme="minorHAnsi" w:hAnsiTheme="minorHAnsi" w:cstheme="minorHAnsi"/>
+          <w:sz w:val="22"/>
+        </w:rPr>
+        <w:t xml:space="preserve"> en un proyecto práctico y con funcionalidad, y hemos sido capaces de realizarlo en el tiempo estimado, trabajando en equipo y aprendiendo cosas nuevas sobre la marcha</w:t>
+      </w:r>
+      <w:r>
+        <w:rPr>
+          <w:rFonts w:asciiTheme="minorHAnsi" w:hAnsiTheme="minorHAnsi" w:cstheme="minorHAnsi"/>
+          <w:sz w:val="22"/>
+        </w:rPr>
+        <w:t xml:space="preserve">, como algunas funciones de </w:t>
+      </w:r>
+      <w:proofErr w:type="spellStart"/>
+      <w:r>
+        <w:rPr>
+          <w:rFonts w:asciiTheme="minorHAnsi" w:hAnsiTheme="minorHAnsi" w:cstheme="minorHAnsi"/>
+          <w:sz w:val="22"/>
+        </w:rPr>
+        <w:t>JavaScript</w:t>
+      </w:r>
+      <w:proofErr w:type="spellEnd"/>
+      <w:r>
+        <w:rPr>
+          <w:rFonts w:asciiTheme="minorHAnsi" w:hAnsiTheme="minorHAnsi" w:cstheme="minorHAnsi"/>
+          <w:sz w:val="22"/>
+        </w:rPr>
+        <w:t xml:space="preserve"> o cómo trabajar con </w:t>
+      </w:r>
+      <w:proofErr w:type="spellStart"/>
+      <w:r>
+        <w:rPr>
+          <w:rFonts w:asciiTheme="minorHAnsi" w:hAnsiTheme="minorHAnsi" w:cstheme="minorHAnsi"/>
+          <w:sz w:val="22"/>
+        </w:rPr>
+        <w:t>Git</w:t>
+      </w:r>
+      <w:proofErr w:type="spellEnd"/>
+      <w:r>
+        <w:rPr>
+          <w:rFonts w:asciiTheme="minorHAnsi" w:hAnsiTheme="minorHAnsi" w:cstheme="minorHAnsi"/>
+          <w:sz w:val="22"/>
+        </w:rPr>
+        <w:t>.</w:t>
+      </w:r>
+    </w:p>
+    <w:p>
+      <w:pPr>
+        <w:spacing w:line="240" w:lineRule="auto"/>
+        <w:jc w:val="both"/>
+        <w:rPr>
+          <w:rFonts w:asciiTheme="minorHAnsi" w:hAnsiTheme="minorHAnsi" w:cstheme="minorHAnsi"/>
+          <w:sz w:val="22"/>
+        </w:rPr>
+      </w:pPr>
+      <w:r>
+        <w:rPr>
+          <w:rFonts w:asciiTheme="minorHAnsi" w:hAnsiTheme="minorHAnsi" w:cstheme="minorHAnsi"/>
+          <w:sz w:val="22"/>
+        </w:rPr>
+        <w:t>Si bien hemos apostado por el formato de “diario”, no ha sido completamente riguroso porque a veces uno se “pierde” en el trabajo que está haciendo y nos olvidábamos de registrar los cambios y actualizaciones de forma metódica. Aun así nos ha venido bien hacer este ejercicio para adquirir rutina para más adelante. Nos ha venido muy bien utilizar un sistema de control de versiones (</w:t>
+      </w:r>
+      <w:proofErr w:type="spellStart"/>
+      <w:r>
+        <w:rPr>
+          <w:rFonts w:asciiTheme="minorHAnsi" w:hAnsiTheme="minorHAnsi" w:cstheme="minorHAnsi"/>
+          <w:sz w:val="22"/>
+        </w:rPr>
+        <w:t>Git</w:t>
+      </w:r>
+      <w:proofErr w:type="spellEnd"/>
+      <w:r>
+        <w:rPr>
+          <w:rFonts w:asciiTheme="minorHAnsi" w:hAnsiTheme="minorHAnsi" w:cstheme="minorHAnsi"/>
+          <w:sz w:val="22"/>
+        </w:rPr>
+        <w:t>) comparar código y llevar ese registro. En un momento dado pudimos dar marcha atrás cuando guardamos unos cambios que no nos convenían.</w:t>
+      </w:r>
+    </w:p>
+    <w:p>
+      <w:pPr>
+        <w:spacing w:line="240" w:lineRule="auto"/>
+        <w:jc w:val="both"/>
+        <w:rPr>
+          <w:rFonts w:asciiTheme="minorHAnsi" w:hAnsiTheme="minorHAnsi" w:cstheme="minorHAnsi"/>
+          <w:sz w:val="22"/>
+        </w:rPr>
+      </w:pPr>
+      <w:r>
+        <w:rPr>
+          <w:rFonts w:asciiTheme="minorHAnsi" w:hAnsiTheme="minorHAnsi" w:cstheme="minorHAnsi"/>
+          <w:sz w:val="22"/>
+        </w:rPr>
+        <w:t>Podríamos haber organizado mejor las tareas y el rumbo en la toma de contacto con el proyecto, pero hemos tenido la fortuna de haber fluido bien como grupo, haber estado de acuerdo en la toma de decisiones y resolución de problemas y haber aprendido el uno del otro durante este tiempo.</w:t>
+      </w:r>
+      <w:r>
+        <w:rPr>
+          <w:rFonts w:asciiTheme="minorHAnsi" w:hAnsiTheme="minorHAnsi" w:cstheme="minorHAnsi"/>
           <w:sz w:val="22"/>
         </w:rPr>
         <w:t xml:space="preserve"> </w:t>
@@ -6022,25 +6523,7 @@
           <w:rFonts w:asciiTheme="minorHAnsi" w:hAnsiTheme="minorHAnsi" w:cstheme="minorHAnsi"/>
           <w:sz w:val="22"/>
         </w:rPr>
-        <w:t xml:space="preserve">y </w:t>
-      </w:r>
-      <w:proofErr w:type="spellStart"/>
-      <w:r>
-        <w:rPr>
-          <w:rFonts w:asciiTheme="minorHAnsi" w:hAnsiTheme="minorHAnsi" w:cstheme="minorHAnsi"/>
-          <w:b/>
-          <w:sz w:val="22"/>
-        </w:rPr>
-        <w:t>pararVictoria</w:t>
-      </w:r>
-      <w:proofErr w:type="spellEnd"/>
-      <w:r>
-        <w:rPr>
-          <w:rFonts w:asciiTheme="minorHAnsi" w:hAnsiTheme="minorHAnsi" w:cstheme="minorHAnsi"/>
-          <w:b/>
-          <w:sz w:val="22"/>
-        </w:rPr>
-        <w:t>()</w:t>
+        <w:t>La comunicación abierta y continuada ha contribuido innegablemente al éxito del proyecto.</w:t>
       </w:r>
     </w:p>
     <w:p>
@@ -6049,355 +6532,24 @@
         <w:jc w:val="both"/>
         <w:rPr>
           <w:rFonts w:asciiTheme="minorHAnsi" w:hAnsiTheme="minorHAnsi" w:cstheme="minorHAnsi"/>
-          <w:sz w:val="22"/>
-        </w:rPr>
-      </w:pPr>
-      <w:r>
-        <w:rPr>
-          <w:rFonts w:asciiTheme="minorHAnsi" w:hAnsiTheme="minorHAnsi" w:cstheme="minorHAnsi"/>
-          <w:sz w:val="22"/>
-        </w:rPr>
-        <w:t xml:space="preserve">Si </w:t>
-      </w:r>
-      <w:r>
-        <w:rPr>
-          <w:rFonts w:asciiTheme="minorHAnsi" w:hAnsiTheme="minorHAnsi" w:cstheme="minorHAnsi"/>
-          <w:sz w:val="22"/>
-        </w:rPr>
-        <w:t xml:space="preserve">los contadores del tapete inicial y del tapete de sobrantes están a 0 significa que hemos colocado todas las cartas y que hemos ganado. En este caso: paramos el tiempo, mostramos nuestra ventana emergente de victoria junto con nuestro </w:t>
-      </w:r>
-      <w:proofErr w:type="spellStart"/>
-      <w:r>
-        <w:rPr>
-          <w:rFonts w:asciiTheme="minorHAnsi" w:hAnsiTheme="minorHAnsi" w:cstheme="minorHAnsi"/>
-          <w:i/>
-          <w:sz w:val="22"/>
-        </w:rPr>
-        <w:t>gif</w:t>
-      </w:r>
-      <w:proofErr w:type="spellEnd"/>
-      <w:r>
-        <w:rPr>
-          <w:rFonts w:asciiTheme="minorHAnsi" w:hAnsiTheme="minorHAnsi" w:cstheme="minorHAnsi"/>
-          <w:sz w:val="22"/>
-        </w:rPr>
-        <w:t xml:space="preserve"> de confeti y reproducimos un sonido. No nos hemos olvidado de crear otro método inverso a este que oculte la ventana emergente, el </w:t>
-      </w:r>
-      <w:proofErr w:type="spellStart"/>
-      <w:r>
-        <w:rPr>
-          <w:rFonts w:asciiTheme="minorHAnsi" w:hAnsiTheme="minorHAnsi" w:cstheme="minorHAnsi"/>
-          <w:i/>
-          <w:sz w:val="22"/>
-        </w:rPr>
-        <w:t>gif</w:t>
-      </w:r>
-      <w:proofErr w:type="spellEnd"/>
-      <w:r>
-        <w:rPr>
-          <w:rFonts w:asciiTheme="minorHAnsi" w:hAnsiTheme="minorHAnsi" w:cstheme="minorHAnsi"/>
-          <w:sz w:val="22"/>
-        </w:rPr>
-        <w:t xml:space="preserve"> y detenga el sonido.</w:t>
-      </w:r>
-    </w:p>
-    <w:p>
-      <w:pPr>
-        <w:spacing w:line="240" w:lineRule="auto"/>
-        <w:jc w:val="both"/>
-        <w:rPr>
-          <w:rFonts w:asciiTheme="minorHAnsi" w:hAnsiTheme="minorHAnsi" w:cstheme="minorHAnsi"/>
-          <w:b/>
-          <w:sz w:val="22"/>
-        </w:rPr>
-      </w:pPr>
-      <w:bookmarkStart w:id="16" w:name="compatibilidad"/>
-      <w:r>
-        <w:rPr>
-          <w:rFonts w:asciiTheme="minorHAnsi" w:hAnsiTheme="minorHAnsi" w:cstheme="minorHAnsi"/>
-          <w:b/>
-          <w:sz w:val="22"/>
-        </w:rPr>
-        <w:t>12</w:t>
-      </w:r>
-      <w:r>
-        <w:rPr>
-          <w:rFonts w:asciiTheme="minorHAnsi" w:hAnsiTheme="minorHAnsi" w:cstheme="minorHAnsi"/>
-          <w:b/>
-          <w:sz w:val="22"/>
-        </w:rPr>
-        <w:t xml:space="preserve">-- </w:t>
-      </w:r>
-      <w:proofErr w:type="spellStart"/>
-      <w:proofErr w:type="gramStart"/>
-      <w:r>
-        <w:rPr>
-          <w:rFonts w:asciiTheme="minorHAnsi" w:hAnsiTheme="minorHAnsi" w:cstheme="minorHAnsi"/>
-          <w:b/>
-          <w:sz w:val="22"/>
-        </w:rPr>
-        <w:t>compatibilidadCarta</w:t>
-      </w:r>
-      <w:proofErr w:type="spellEnd"/>
-      <w:r>
-        <w:rPr>
-          <w:rFonts w:asciiTheme="minorHAnsi" w:hAnsiTheme="minorHAnsi" w:cstheme="minorHAnsi"/>
-          <w:b/>
-          <w:sz w:val="22"/>
-        </w:rPr>
-        <w:t>()</w:t>
-      </w:r>
-      <w:proofErr w:type="gramEnd"/>
-    </w:p>
-    <w:bookmarkEnd w:id="16"/>
-    <w:p>
-      <w:pPr>
-        <w:spacing w:line="240" w:lineRule="auto"/>
-        <w:jc w:val="both"/>
-        <w:rPr>
-          <w:rFonts w:asciiTheme="minorHAnsi" w:hAnsiTheme="minorHAnsi" w:cstheme="minorHAnsi"/>
-          <w:sz w:val="22"/>
-        </w:rPr>
-      </w:pPr>
-      <w:r>
-        <w:rPr>
-          <w:rFonts w:asciiTheme="minorHAnsi" w:hAnsiTheme="minorHAnsi" w:cstheme="minorHAnsi"/>
-          <w:sz w:val="22"/>
-        </w:rPr>
-        <w:t>A esta función le pasamos los dos mazos que se verán afectados (el mazo de</w:t>
-      </w:r>
-      <w:r>
-        <w:rPr>
-          <w:rFonts w:asciiTheme="minorHAnsi" w:hAnsiTheme="minorHAnsi" w:cstheme="minorHAnsi"/>
-          <w:sz w:val="22"/>
-        </w:rPr>
-        <w:t xml:space="preserve">l cual viene la carta que estamos arrastrando </w:t>
-      </w:r>
-      <w:r>
-        <w:rPr>
-          <w:rFonts w:asciiTheme="minorHAnsi" w:hAnsiTheme="minorHAnsi" w:cstheme="minorHAnsi"/>
-          <w:sz w:val="22"/>
-        </w:rPr>
-        <w:t>y el mazo en el cual vamos a soltar la carta). Obten</w:t>
-      </w:r>
-      <w:r>
-        <w:rPr>
-          <w:rFonts w:asciiTheme="minorHAnsi" w:hAnsiTheme="minorHAnsi" w:cstheme="minorHAnsi"/>
-          <w:sz w:val="22"/>
-        </w:rPr>
-        <w:t>emos el número y el palo de la ú</w:t>
-      </w:r>
-      <w:r>
-        <w:rPr>
-          <w:rFonts w:asciiTheme="minorHAnsi" w:hAnsiTheme="minorHAnsi" w:cstheme="minorHAnsi"/>
-          <w:sz w:val="22"/>
-        </w:rPr>
-        <w:t xml:space="preserve">ltima carta de los dos mazos y creamos dos variables más que son los </w:t>
-      </w:r>
-      <w:proofErr w:type="spellStart"/>
-      <w:proofErr w:type="gramStart"/>
-      <w:r>
-        <w:rPr>
-          <w:rFonts w:asciiTheme="minorHAnsi" w:hAnsiTheme="minorHAnsi" w:cstheme="minorHAnsi"/>
-          <w:i/>
-          <w:sz w:val="22"/>
-        </w:rPr>
-        <w:t>palosRojos</w:t>
-      </w:r>
-      <w:proofErr w:type="spellEnd"/>
-      <w:r>
-        <w:rPr>
-          <w:rFonts w:asciiTheme="minorHAnsi" w:hAnsiTheme="minorHAnsi" w:cstheme="minorHAnsi"/>
-          <w:i/>
-          <w:sz w:val="22"/>
-        </w:rPr>
-        <w:t>[</w:t>
-      </w:r>
-      <w:proofErr w:type="gramEnd"/>
-      <w:r>
-        <w:rPr>
-          <w:rFonts w:asciiTheme="minorHAnsi" w:hAnsiTheme="minorHAnsi" w:cstheme="minorHAnsi"/>
-          <w:i/>
-          <w:sz w:val="22"/>
-        </w:rPr>
-        <w:t>“</w:t>
-      </w:r>
-      <w:proofErr w:type="spellStart"/>
-      <w:r>
-        <w:rPr>
-          <w:rFonts w:asciiTheme="minorHAnsi" w:hAnsiTheme="minorHAnsi" w:cstheme="minorHAnsi"/>
-          <w:i/>
-          <w:sz w:val="22"/>
-        </w:rPr>
-        <w:t>cua”,”ova</w:t>
-      </w:r>
-      <w:proofErr w:type="spellEnd"/>
-      <w:r>
-        <w:rPr>
-          <w:rFonts w:asciiTheme="minorHAnsi" w:hAnsiTheme="minorHAnsi" w:cstheme="minorHAnsi"/>
-          <w:i/>
-          <w:sz w:val="22"/>
-        </w:rPr>
-        <w:t xml:space="preserve">”] </w:t>
-      </w:r>
-      <w:r>
-        <w:rPr>
-          <w:rFonts w:asciiTheme="minorHAnsi" w:hAnsiTheme="minorHAnsi" w:cstheme="minorHAnsi"/>
-          <w:sz w:val="22"/>
-        </w:rPr>
-        <w:t xml:space="preserve">y </w:t>
-      </w:r>
-      <w:proofErr w:type="spellStart"/>
-      <w:r>
-        <w:rPr>
-          <w:rFonts w:asciiTheme="minorHAnsi" w:hAnsiTheme="minorHAnsi" w:cstheme="minorHAnsi"/>
-          <w:i/>
-          <w:sz w:val="22"/>
-        </w:rPr>
-        <w:t>palosGrises</w:t>
-      </w:r>
-      <w:proofErr w:type="spellEnd"/>
-      <w:r>
-        <w:rPr>
-          <w:rFonts w:asciiTheme="minorHAnsi" w:hAnsiTheme="minorHAnsi" w:cstheme="minorHAnsi"/>
-          <w:i/>
-          <w:sz w:val="22"/>
-        </w:rPr>
-        <w:t>[“</w:t>
-      </w:r>
-      <w:proofErr w:type="spellStart"/>
-      <w:r>
-        <w:rPr>
-          <w:rFonts w:asciiTheme="minorHAnsi" w:hAnsiTheme="minorHAnsi" w:cstheme="minorHAnsi"/>
-          <w:i/>
-          <w:sz w:val="22"/>
-        </w:rPr>
-        <w:t>cir”,”hex</w:t>
-      </w:r>
-      <w:proofErr w:type="spellEnd"/>
-      <w:r>
-        <w:rPr>
-          <w:rFonts w:asciiTheme="minorHAnsi" w:hAnsiTheme="minorHAnsi" w:cstheme="minorHAnsi"/>
-          <w:i/>
-          <w:sz w:val="22"/>
-        </w:rPr>
-        <w:t xml:space="preserve">”]. </w:t>
-      </w:r>
-      <w:r>
-        <w:rPr>
-          <w:rFonts w:asciiTheme="minorHAnsi" w:hAnsiTheme="minorHAnsi" w:cstheme="minorHAnsi"/>
-          <w:sz w:val="22"/>
-        </w:rPr>
-        <w:t>Primero comprobamos que el número de la carta que hemos cogido sea uno menor que el de la carta ya puesta en el mazo. Si se cumple eso, comprobaremos que si una de las cartas tiene palos grises, la otra debe tener palos rojos y viceversa.</w:t>
-      </w:r>
-      <w:r>
-        <w:rPr>
-          <w:rFonts w:asciiTheme="minorHAnsi" w:hAnsiTheme="minorHAnsi" w:cstheme="minorHAnsi"/>
-          <w:sz w:val="22"/>
-        </w:rPr>
-        <w:t xml:space="preserve"> Si cumple con el nú</w:t>
-      </w:r>
-      <w:r>
-        <w:rPr>
-          <w:rFonts w:asciiTheme="minorHAnsi" w:hAnsiTheme="minorHAnsi" w:cstheme="minorHAnsi"/>
-          <w:sz w:val="22"/>
-        </w:rPr>
-        <w:t xml:space="preserve">mero y los palos </w:t>
-      </w:r>
-      <w:proofErr w:type="gramStart"/>
-      <w:r>
-        <w:rPr>
-          <w:rFonts w:asciiTheme="minorHAnsi" w:hAnsiTheme="minorHAnsi" w:cstheme="minorHAnsi"/>
-          <w:sz w:val="22"/>
-        </w:rPr>
-        <w:t>devuelve</w:t>
-      </w:r>
-      <w:proofErr w:type="gramEnd"/>
-      <w:r>
-        <w:rPr>
-          <w:rFonts w:asciiTheme="minorHAnsi" w:hAnsiTheme="minorHAnsi" w:cstheme="minorHAnsi"/>
-          <w:sz w:val="22"/>
-        </w:rPr>
-        <w:t xml:space="preserve"> true, sino devuelve false.</w:t>
-      </w:r>
-      <w:bookmarkEnd w:id="15"/>
-    </w:p>
-    <w:p>
-      <w:pPr>
-        <w:spacing w:line="240" w:lineRule="auto"/>
-        <w:jc w:val="both"/>
-        <w:rPr>
-          <w:rFonts w:asciiTheme="minorHAnsi" w:hAnsiTheme="minorHAnsi" w:cstheme="minorHAnsi"/>
-          <w:sz w:val="22"/>
-        </w:rPr>
-      </w:pPr>
-    </w:p>
-    <w:p>
-      <w:pPr>
-        <w:spacing w:line="240" w:lineRule="auto"/>
-        <w:jc w:val="both"/>
-        <w:rPr>
-          <w:rFonts w:asciiTheme="minorHAnsi" w:hAnsiTheme="minorHAnsi" w:cstheme="minorHAnsi"/>
-          <w:sz w:val="22"/>
-        </w:rPr>
-      </w:pPr>
+          <w:b/>
+          <w:sz w:val="40"/>
+        </w:rPr>
+      </w:pPr>
+      <w:r>
+        <w:rPr>
+          <w:rFonts w:asciiTheme="minorHAnsi" w:hAnsiTheme="minorHAnsi" w:cstheme="minorHAnsi"/>
+          <w:sz w:val="22"/>
+        </w:rPr>
+        <w:t>Agradecemos la oportunidad de haber podido llevar a cabo este proyecto y de entender un poco mejor la utilidad y el alcance de las tecnologías en el entorno cliente.</w:t>
+      </w:r>
+      <w:bookmarkStart w:id="18" w:name="Bibliografia"/>
     </w:p>
     <w:p>
       <w:pPr>
         <w:pStyle w:val="Ttulo1"/>
       </w:pPr>
-      <w:bookmarkStart w:id="17" w:name="_Toc158836710"/>
-      <w:r>
-        <w:t>Conclusiones</w:t>
-      </w:r>
-      <w:bookmarkEnd w:id="17"/>
-    </w:p>
-    <w:p>
-      <w:pPr>
-        <w:spacing w:line="240" w:lineRule="auto"/>
-        <w:jc w:val="both"/>
-        <w:rPr>
-          <w:rFonts w:asciiTheme="minorHAnsi" w:hAnsiTheme="minorHAnsi" w:cstheme="minorHAnsi"/>
-          <w:sz w:val="22"/>
-        </w:rPr>
-      </w:pPr>
-      <w:r>
-        <w:rPr>
-          <w:rFonts w:asciiTheme="minorHAnsi" w:hAnsiTheme="minorHAnsi" w:cstheme="minorHAnsi"/>
-          <w:sz w:val="22"/>
-        </w:rPr>
-        <w:t>texto</w:t>
-      </w:r>
-    </w:p>
-    <w:p>
-      <w:pPr>
-        <w:spacing w:line="240" w:lineRule="auto"/>
-        <w:jc w:val="both"/>
-        <w:rPr>
-          <w:rFonts w:asciiTheme="minorHAnsi" w:hAnsiTheme="minorHAnsi" w:cstheme="minorHAnsi"/>
-          <w:sz w:val="22"/>
-        </w:rPr>
-      </w:pPr>
-    </w:p>
-    <w:p>
-      <w:pPr>
-        <w:spacing w:line="276" w:lineRule="auto"/>
-        <w:rPr>
-          <w:rFonts w:asciiTheme="minorHAnsi" w:hAnsiTheme="minorHAnsi" w:cstheme="minorHAnsi"/>
-          <w:b/>
-          <w:sz w:val="40"/>
-        </w:rPr>
-      </w:pPr>
-      <w:bookmarkStart w:id="18" w:name="Bibliografia"/>
-      <w:r>
-        <w:br w:type="page"/>
-      </w:r>
-    </w:p>
-    <w:p>
-      <w:pPr>
-        <w:pStyle w:val="Ttulo1"/>
-      </w:pPr>
-      <w:bookmarkStart w:id="19" w:name="_Toc158836711"/>
+      <w:bookmarkStart w:id="19" w:name="_Toc158923236"/>
       <w:r>
         <w:lastRenderedPageBreak/>
         <w:t>Bibliografía</w:t>
@@ -6418,48 +6570,35 @@
         <w:jc w:val="both"/>
         <w:rPr>
           <w:rFonts w:asciiTheme="minorHAnsi" w:hAnsiTheme="minorHAnsi" w:cstheme="minorHAnsi"/>
-          <w:sz w:val="22"/>
-        </w:rPr>
-      </w:pPr>
-      <w:r>
-        <w:rPr>
-          <w:rFonts w:asciiTheme="minorHAnsi" w:hAnsiTheme="minorHAnsi" w:cstheme="minorHAnsi"/>
-          <w:sz w:val="22"/>
-        </w:rPr>
-        <w:t xml:space="preserve">Audio de </w:t>
-      </w:r>
-      <w:proofErr w:type="spellStart"/>
-      <w:r>
-        <w:rPr>
-          <w:rFonts w:asciiTheme="minorHAnsi" w:hAnsiTheme="minorHAnsi" w:cstheme="minorHAnsi"/>
-          <w:sz w:val="22"/>
-        </w:rPr>
-        <w:t>javascript</w:t>
-      </w:r>
-      <w:proofErr w:type="spellEnd"/>
-      <w:r>
-        <w:rPr>
-          <w:rFonts w:asciiTheme="minorHAnsi" w:hAnsiTheme="minorHAnsi" w:cstheme="minorHAnsi"/>
-          <w:sz w:val="22"/>
-        </w:rPr>
-        <w:t xml:space="preserve"> - </w:t>
-      </w:r>
-      <w:hyperlink r:id="rId8" w:history="1">
-        <w:r>
-          <w:rPr>
-            <w:rStyle w:val="Hipervnculo"/>
-            <w:rFonts w:asciiTheme="minorHAnsi" w:hAnsiTheme="minorHAnsi" w:cstheme="minorHAnsi"/>
-            <w:sz w:val="22"/>
-          </w:rPr>
-          <w:t>https://lenguajejs.com/javascript/multimedia/api-multimedia-nativa/</w:t>
-        </w:r>
-      </w:hyperlink>
-      <w:r>
-        <w:rPr>
-          <w:rFonts w:asciiTheme="minorHAnsi" w:hAnsiTheme="minorHAnsi" w:cstheme="minorHAnsi"/>
-          <w:sz w:val="22"/>
-        </w:rPr>
-        <w:t xml:space="preserve"> </w:t>
+          <w:b/>
+          <w:sz w:val="22"/>
+        </w:rPr>
+      </w:pPr>
+      <w:r>
+        <w:rPr>
+          <w:rFonts w:asciiTheme="minorHAnsi" w:hAnsiTheme="minorHAnsi" w:cstheme="minorHAnsi"/>
+          <w:b/>
+          <w:sz w:val="22"/>
+        </w:rPr>
+        <w:t xml:space="preserve">Apuntes y </w:t>
+      </w:r>
+      <w:proofErr w:type="spellStart"/>
+      <w:r>
+        <w:rPr>
+          <w:rFonts w:asciiTheme="minorHAnsi" w:hAnsiTheme="minorHAnsi" w:cstheme="minorHAnsi"/>
+          <w:b/>
+          <w:sz w:val="22"/>
+        </w:rPr>
+        <w:t>webgrafía</w:t>
+      </w:r>
+      <w:proofErr w:type="spellEnd"/>
+      <w:r>
+        <w:rPr>
+          <w:rFonts w:asciiTheme="minorHAnsi" w:hAnsiTheme="minorHAnsi" w:cstheme="minorHAnsi"/>
+          <w:b/>
+          <w:sz w:val="22"/>
+        </w:rPr>
+        <w:t>:</w:t>
       </w:r>
     </w:p>
     <w:p>
@@ -6472,38 +6611,171 @@
           <w:sz w:val="22"/>
         </w:rPr>
       </w:pPr>
-      <w:proofErr w:type="spellStart"/>
-      <w:r>
-        <w:rPr>
-          <w:rFonts w:asciiTheme="minorHAnsi" w:hAnsiTheme="minorHAnsi" w:cstheme="minorHAnsi"/>
-          <w:sz w:val="22"/>
-        </w:rPr>
-        <w:t>Gif</w:t>
-      </w:r>
-      <w:proofErr w:type="spellEnd"/>
-      <w:r>
-        <w:rPr>
-          <w:rFonts w:asciiTheme="minorHAnsi" w:hAnsiTheme="minorHAnsi" w:cstheme="minorHAnsi"/>
-          <w:sz w:val="22"/>
-        </w:rPr>
-        <w:t xml:space="preserve"> del confeti - </w:t>
-      </w:r>
-      <w:hyperlink r:id="rId9" w:history="1">
-        <w:r>
-          <w:rPr>
-            <w:rStyle w:val="Hipervnculo"/>
-            <w:rFonts w:asciiTheme="minorHAnsi" w:hAnsiTheme="minorHAnsi" w:cstheme="minorHAnsi"/>
-            <w:sz w:val="22"/>
-          </w:rPr>
-          <w:t>https://en.picmix.com/stamp/confetti-gif-deco-1434843</w:t>
-        </w:r>
-      </w:hyperlink>
+      <w:r>
+        <w:rPr>
+          <w:rFonts w:asciiTheme="minorHAnsi" w:hAnsiTheme="minorHAnsi" w:cstheme="minorHAnsi"/>
+          <w:iCs/>
+          <w:sz w:val="22"/>
+        </w:rPr>
+        <w:t>García, M.</w:t>
+      </w:r>
+      <w:r>
+        <w:rPr>
+          <w:rFonts w:asciiTheme="minorHAnsi" w:hAnsiTheme="minorHAnsi" w:cstheme="minorHAnsi"/>
+          <w:sz w:val="22"/>
+        </w:rPr>
+        <w:t xml:space="preserve"> (</w:t>
+      </w:r>
+      <w:r>
+        <w:rPr>
+          <w:rFonts w:asciiTheme="minorHAnsi" w:hAnsiTheme="minorHAnsi" w:cstheme="minorHAnsi"/>
+          <w:sz w:val="22"/>
+        </w:rPr>
+        <w:t>2024</w:t>
+      </w:r>
+      <w:r>
+        <w:rPr>
+          <w:rFonts w:asciiTheme="minorHAnsi" w:hAnsiTheme="minorHAnsi" w:cstheme="minorHAnsi"/>
+          <w:sz w:val="22"/>
+        </w:rPr>
+        <w:t>).</w:t>
+      </w:r>
       <w:r>
         <w:rPr>
           <w:rFonts w:asciiTheme="minorHAnsi" w:hAnsiTheme="minorHAnsi" w:cstheme="minorHAnsi"/>
           <w:sz w:val="22"/>
         </w:rPr>
         <w:t xml:space="preserve"> </w:t>
+      </w:r>
+      <w:r>
+        <w:rPr>
+          <w:rFonts w:asciiTheme="minorHAnsi" w:hAnsiTheme="minorHAnsi" w:cstheme="minorHAnsi"/>
+          <w:sz w:val="22"/>
+        </w:rPr>
+        <w:t xml:space="preserve"> </w:t>
+      </w:r>
+      <w:r>
+        <w:rPr>
+          <w:rFonts w:asciiTheme="minorHAnsi" w:hAnsiTheme="minorHAnsi" w:cstheme="minorHAnsi"/>
+          <w:i/>
+          <w:sz w:val="22"/>
+        </w:rPr>
+        <w:t>U.D. 5:</w:t>
+      </w:r>
+      <w:r>
+        <w:rPr>
+          <w:rFonts w:asciiTheme="minorHAnsi" w:hAnsiTheme="minorHAnsi" w:cstheme="minorHAnsi"/>
+          <w:i/>
+          <w:sz w:val="22"/>
+        </w:rPr>
+        <w:t xml:space="preserve"> </w:t>
+      </w:r>
+      <w:r>
+        <w:rPr>
+          <w:rFonts w:asciiTheme="minorHAnsi" w:hAnsiTheme="minorHAnsi" w:cstheme="minorHAnsi"/>
+          <w:i/>
+          <w:sz w:val="22"/>
+        </w:rPr>
+        <w:t>Utilización del modelos de objetos del documento</w:t>
+      </w:r>
+      <w:r>
+        <w:rPr>
+          <w:rFonts w:asciiTheme="minorHAnsi" w:hAnsiTheme="minorHAnsi" w:cstheme="minorHAnsi"/>
+          <w:i/>
+          <w:sz w:val="22"/>
+        </w:rPr>
+        <w:t xml:space="preserve"> </w:t>
+      </w:r>
+      <w:r>
+        <w:rPr>
+          <w:rFonts w:asciiTheme="minorHAnsi" w:hAnsiTheme="minorHAnsi" w:cstheme="minorHAnsi"/>
+          <w:i/>
+          <w:sz w:val="22"/>
+        </w:rPr>
+        <w:t>(DO</w:t>
+      </w:r>
+      <w:r>
+        <w:rPr>
+          <w:rFonts w:asciiTheme="minorHAnsi" w:hAnsiTheme="minorHAnsi" w:cstheme="minorHAnsi"/>
+          <w:i/>
+          <w:sz w:val="22"/>
+        </w:rPr>
+        <w:t xml:space="preserve">M - </w:t>
+      </w:r>
+      <w:proofErr w:type="spellStart"/>
+      <w:r>
+        <w:rPr>
+          <w:rFonts w:asciiTheme="minorHAnsi" w:hAnsiTheme="minorHAnsi" w:cstheme="minorHAnsi"/>
+          <w:i/>
+          <w:sz w:val="22"/>
+        </w:rPr>
+        <w:t>Document</w:t>
+      </w:r>
+      <w:proofErr w:type="spellEnd"/>
+      <w:r>
+        <w:rPr>
+          <w:rFonts w:asciiTheme="minorHAnsi" w:hAnsiTheme="minorHAnsi" w:cstheme="minorHAnsi"/>
+          <w:i/>
+          <w:sz w:val="22"/>
+        </w:rPr>
+        <w:t xml:space="preserve"> </w:t>
+      </w:r>
+      <w:proofErr w:type="spellStart"/>
+      <w:r>
+        <w:rPr>
+          <w:rFonts w:asciiTheme="minorHAnsi" w:hAnsiTheme="minorHAnsi" w:cstheme="minorHAnsi"/>
+          <w:i/>
+          <w:sz w:val="22"/>
+        </w:rPr>
+        <w:t>Object</w:t>
+      </w:r>
+      <w:proofErr w:type="spellEnd"/>
+      <w:r>
+        <w:rPr>
+          <w:rFonts w:asciiTheme="minorHAnsi" w:hAnsiTheme="minorHAnsi" w:cstheme="minorHAnsi"/>
+          <w:i/>
+          <w:sz w:val="22"/>
+        </w:rPr>
+        <w:t xml:space="preserve"> </w:t>
+      </w:r>
+      <w:proofErr w:type="spellStart"/>
+      <w:r>
+        <w:rPr>
+          <w:rFonts w:asciiTheme="minorHAnsi" w:hAnsiTheme="minorHAnsi" w:cstheme="minorHAnsi"/>
+          <w:i/>
+          <w:sz w:val="22"/>
+        </w:rPr>
+        <w:t>Model</w:t>
+      </w:r>
+      <w:proofErr w:type="spellEnd"/>
+      <w:r>
+        <w:rPr>
+          <w:rFonts w:asciiTheme="minorHAnsi" w:hAnsiTheme="minorHAnsi" w:cstheme="minorHAnsi"/>
+          <w:i/>
+          <w:sz w:val="22"/>
+        </w:rPr>
+        <w:t>)</w:t>
+      </w:r>
+      <w:r>
+        <w:rPr>
+          <w:rFonts w:asciiTheme="minorHAnsi" w:hAnsiTheme="minorHAnsi" w:cstheme="minorHAnsi"/>
+          <w:sz w:val="22"/>
+        </w:rPr>
+        <w:t xml:space="preserve"> [manuscrito no publicado]. </w:t>
+      </w:r>
+      <w:r>
+        <w:rPr>
+          <w:rFonts w:asciiTheme="minorHAnsi" w:hAnsiTheme="minorHAnsi" w:cstheme="minorHAnsi"/>
+          <w:sz w:val="22"/>
+        </w:rPr>
+        <w:t>Desarrollo web en entorno cliente</w:t>
+      </w:r>
+      <w:r>
+        <w:rPr>
+          <w:rFonts w:asciiTheme="minorHAnsi" w:hAnsiTheme="minorHAnsi" w:cstheme="minorHAnsi"/>
+          <w:sz w:val="22"/>
+        </w:rPr>
+        <w:t>, CPIFP Los Enlaces.</w:t>
       </w:r>
     </w:p>
     <w:p>
@@ -6516,12 +6788,307 @@
           <w:sz w:val="22"/>
         </w:rPr>
       </w:pPr>
-      <w:r>
-        <w:rPr>
-          <w:rFonts w:asciiTheme="minorHAnsi" w:hAnsiTheme="minorHAnsi" w:cstheme="minorHAnsi"/>
-          <w:sz w:val="22"/>
-        </w:rPr>
-        <w:t xml:space="preserve">Imagen tapete - </w:t>
+      <w:proofErr w:type="spellStart"/>
+      <w:r>
+        <w:rPr>
+          <w:rFonts w:asciiTheme="minorHAnsi" w:hAnsiTheme="minorHAnsi" w:cstheme="minorHAnsi"/>
+          <w:sz w:val="22"/>
+        </w:rPr>
+        <w:t>Kantor</w:t>
+      </w:r>
+      <w:proofErr w:type="spellEnd"/>
+      <w:r>
+        <w:rPr>
+          <w:rFonts w:asciiTheme="minorHAnsi" w:hAnsiTheme="minorHAnsi" w:cstheme="minorHAnsi"/>
+          <w:sz w:val="22"/>
+        </w:rPr>
+        <w:t xml:space="preserve">, I. (2022) </w:t>
+      </w:r>
+      <w:r>
+        <w:rPr>
+          <w:rFonts w:asciiTheme="minorHAnsi" w:hAnsiTheme="minorHAnsi" w:cstheme="minorHAnsi"/>
+          <w:i/>
+          <w:sz w:val="22"/>
+        </w:rPr>
+        <w:t xml:space="preserve">Planificación: </w:t>
+      </w:r>
+      <w:proofErr w:type="spellStart"/>
+      <w:r>
+        <w:rPr>
+          <w:rFonts w:asciiTheme="minorHAnsi" w:hAnsiTheme="minorHAnsi" w:cstheme="minorHAnsi"/>
+          <w:i/>
+          <w:sz w:val="22"/>
+        </w:rPr>
+        <w:t>setTimeout</w:t>
+      </w:r>
+      <w:proofErr w:type="spellEnd"/>
+      <w:r>
+        <w:rPr>
+          <w:rFonts w:asciiTheme="minorHAnsi" w:hAnsiTheme="minorHAnsi" w:cstheme="minorHAnsi"/>
+          <w:i/>
+          <w:sz w:val="22"/>
+        </w:rPr>
+        <w:t xml:space="preserve"> y </w:t>
+      </w:r>
+      <w:proofErr w:type="spellStart"/>
+      <w:r>
+        <w:rPr>
+          <w:rFonts w:asciiTheme="minorHAnsi" w:hAnsiTheme="minorHAnsi" w:cstheme="minorHAnsi"/>
+          <w:i/>
+          <w:sz w:val="22"/>
+        </w:rPr>
+        <w:t>setInterval</w:t>
+      </w:r>
+      <w:proofErr w:type="spellEnd"/>
+      <w:r>
+        <w:rPr>
+          <w:rFonts w:asciiTheme="minorHAnsi" w:hAnsiTheme="minorHAnsi" w:cstheme="minorHAnsi"/>
+          <w:sz w:val="22"/>
+        </w:rPr>
+        <w:t xml:space="preserve">. El Tutorial de </w:t>
+      </w:r>
+      <w:proofErr w:type="spellStart"/>
+      <w:r>
+        <w:rPr>
+          <w:rFonts w:asciiTheme="minorHAnsi" w:hAnsiTheme="minorHAnsi" w:cstheme="minorHAnsi"/>
+          <w:sz w:val="22"/>
+        </w:rPr>
+        <w:t>JavaScript</w:t>
+      </w:r>
+      <w:proofErr w:type="spellEnd"/>
+      <w:r>
+        <w:rPr>
+          <w:rFonts w:asciiTheme="minorHAnsi" w:hAnsiTheme="minorHAnsi" w:cstheme="minorHAnsi"/>
+          <w:sz w:val="22"/>
+        </w:rPr>
+        <w:t xml:space="preserve"> Moderno. Consultado el </w:t>
+      </w:r>
+      <w:r>
+        <w:rPr>
+          <w:rFonts w:asciiTheme="minorHAnsi" w:hAnsiTheme="minorHAnsi" w:cstheme="minorHAnsi"/>
+          <w:sz w:val="22"/>
+        </w:rPr>
+        <w:t>19 de enero</w:t>
+      </w:r>
+      <w:r>
+        <w:rPr>
+          <w:rFonts w:asciiTheme="minorHAnsi" w:hAnsiTheme="minorHAnsi" w:cstheme="minorHAnsi"/>
+          <w:sz w:val="22"/>
+        </w:rPr>
+        <w:t xml:space="preserve"> de 2024</w:t>
+      </w:r>
+      <w:r>
+        <w:rPr>
+          <w:rFonts w:asciiTheme="minorHAnsi" w:hAnsiTheme="minorHAnsi" w:cstheme="minorHAnsi"/>
+          <w:sz w:val="22"/>
+        </w:rPr>
+        <w:t xml:space="preserve"> en</w:t>
+      </w:r>
+      <w:r>
+        <w:rPr>
+          <w:rFonts w:asciiTheme="minorHAnsi" w:hAnsiTheme="minorHAnsi" w:cstheme="minorHAnsi"/>
+          <w:sz w:val="22"/>
+        </w:rPr>
+        <w:t xml:space="preserve"> </w:t>
+      </w:r>
+      <w:hyperlink r:id="rId8" w:history="1">
+        <w:r>
+          <w:rPr>
+            <w:rStyle w:val="Hipervnculo"/>
+            <w:rFonts w:asciiTheme="minorHAnsi" w:hAnsiTheme="minorHAnsi" w:cstheme="minorHAnsi"/>
+            <w:sz w:val="22"/>
+          </w:rPr>
+          <w:t>https://es.javascript.info/settimeout-setinterval</w:t>
+        </w:r>
+      </w:hyperlink>
+      <w:r>
+        <w:rPr>
+          <w:rFonts w:asciiTheme="minorHAnsi" w:hAnsiTheme="minorHAnsi" w:cstheme="minorHAnsi"/>
+          <w:sz w:val="22"/>
+        </w:rPr>
+        <w:t xml:space="preserve"> </w:t>
+      </w:r>
+    </w:p>
+    <w:p>
+      <w:pPr>
+        <w:spacing w:line="240" w:lineRule="auto"/>
+        <w:ind w:left="709" w:hanging="709"/>
+        <w:jc w:val="both"/>
+        <w:rPr>
+          <w:rFonts w:asciiTheme="minorHAnsi" w:hAnsiTheme="minorHAnsi" w:cstheme="minorHAnsi"/>
+          <w:sz w:val="22"/>
+        </w:rPr>
+      </w:pPr>
+      <w:r>
+        <w:rPr>
+          <w:rFonts w:asciiTheme="minorHAnsi" w:hAnsiTheme="minorHAnsi" w:cstheme="minorHAnsi"/>
+          <w:sz w:val="22"/>
+        </w:rPr>
+        <w:t xml:space="preserve">Román, J. (2021) </w:t>
+      </w:r>
+      <w:r>
+        <w:rPr>
+          <w:rFonts w:asciiTheme="minorHAnsi" w:hAnsiTheme="minorHAnsi" w:cstheme="minorHAnsi"/>
+          <w:i/>
+          <w:iCs/>
+          <w:sz w:val="22"/>
+        </w:rPr>
+        <w:t xml:space="preserve">API de Audio </w:t>
+      </w:r>
+      <w:proofErr w:type="spellStart"/>
+      <w:r>
+        <w:rPr>
+          <w:rFonts w:asciiTheme="minorHAnsi" w:hAnsiTheme="minorHAnsi" w:cstheme="minorHAnsi"/>
+          <w:i/>
+          <w:iCs/>
+          <w:sz w:val="22"/>
+        </w:rPr>
+        <w:t>Javascript</w:t>
+      </w:r>
+      <w:proofErr w:type="spellEnd"/>
+      <w:r>
+        <w:rPr>
+          <w:rFonts w:asciiTheme="minorHAnsi" w:hAnsiTheme="minorHAnsi" w:cstheme="minorHAnsi"/>
+          <w:i/>
+          <w:iCs/>
+          <w:sz w:val="22"/>
+        </w:rPr>
+        <w:t xml:space="preserve"> - </w:t>
+      </w:r>
+      <w:proofErr w:type="spellStart"/>
+      <w:r>
+        <w:rPr>
+          <w:rFonts w:asciiTheme="minorHAnsi" w:hAnsiTheme="minorHAnsi" w:cstheme="minorHAnsi"/>
+          <w:i/>
+          <w:iCs/>
+          <w:sz w:val="22"/>
+        </w:rPr>
+        <w:t>Javascript</w:t>
+      </w:r>
+      <w:proofErr w:type="spellEnd"/>
+      <w:r>
+        <w:rPr>
+          <w:rFonts w:asciiTheme="minorHAnsi" w:hAnsiTheme="minorHAnsi" w:cstheme="minorHAnsi"/>
+          <w:i/>
+          <w:iCs/>
+          <w:sz w:val="22"/>
+        </w:rPr>
+        <w:t xml:space="preserve"> en español</w:t>
+      </w:r>
+      <w:r>
+        <w:rPr>
+          <w:rFonts w:asciiTheme="minorHAnsi" w:hAnsiTheme="minorHAnsi" w:cstheme="minorHAnsi"/>
+          <w:sz w:val="22"/>
+        </w:rPr>
+        <w:t xml:space="preserve">. Consultado el 7 de febrero de 2024 en </w:t>
+      </w:r>
+      <w:hyperlink r:id="rId9" w:history="1">
+        <w:r>
+          <w:rPr>
+            <w:rStyle w:val="Hipervnculo"/>
+            <w:rFonts w:asciiTheme="minorHAnsi" w:hAnsiTheme="minorHAnsi" w:cstheme="minorHAnsi"/>
+            <w:sz w:val="22"/>
+          </w:rPr>
+          <w:t>https://lenguajejs.com/javascript/multimedia/api-multimedia-nativa/</w:t>
+        </w:r>
+      </w:hyperlink>
+      <w:r>
+        <w:rPr>
+          <w:rFonts w:asciiTheme="minorHAnsi" w:hAnsiTheme="minorHAnsi" w:cstheme="minorHAnsi"/>
+          <w:sz w:val="22"/>
+        </w:rPr>
+        <w:t xml:space="preserve"> </w:t>
+      </w:r>
+    </w:p>
+    <w:p>
+      <w:pPr>
+        <w:spacing w:line="240" w:lineRule="auto"/>
+        <w:ind w:left="709" w:hanging="709"/>
+        <w:jc w:val="both"/>
+        <w:rPr>
+          <w:rFonts w:asciiTheme="minorHAnsi" w:hAnsiTheme="minorHAnsi" w:cstheme="minorHAnsi"/>
+          <w:sz w:val="22"/>
+          <w:u w:val="single"/>
+        </w:rPr>
+      </w:pPr>
+      <w:r>
+        <w:rPr>
+          <w:rFonts w:asciiTheme="minorHAnsi" w:hAnsiTheme="minorHAnsi" w:cstheme="minorHAnsi"/>
+          <w:sz w:val="22"/>
+        </w:rPr>
+        <w:t xml:space="preserve">W3Schools. (s. </w:t>
+      </w:r>
+      <w:proofErr w:type="gramStart"/>
+      <w:r>
+        <w:rPr>
+          <w:rFonts w:asciiTheme="minorHAnsi" w:hAnsiTheme="minorHAnsi" w:cstheme="minorHAnsi"/>
+          <w:sz w:val="22"/>
+        </w:rPr>
+        <w:t>f</w:t>
+      </w:r>
+      <w:proofErr w:type="gramEnd"/>
+      <w:r>
+        <w:rPr>
+          <w:rFonts w:asciiTheme="minorHAnsi" w:hAnsiTheme="minorHAnsi" w:cstheme="minorHAnsi"/>
+          <w:sz w:val="22"/>
+        </w:rPr>
+        <w:t>.)</w:t>
+      </w:r>
+      <w:r>
+        <w:rPr>
+          <w:rFonts w:asciiTheme="minorHAnsi" w:hAnsiTheme="minorHAnsi" w:cstheme="minorHAnsi"/>
+          <w:i/>
+          <w:iCs/>
+          <w:sz w:val="22"/>
+        </w:rPr>
+        <w:t xml:space="preserve"> HTML </w:t>
+      </w:r>
+      <w:proofErr w:type="spellStart"/>
+      <w:r>
+        <w:rPr>
+          <w:rFonts w:asciiTheme="minorHAnsi" w:hAnsiTheme="minorHAnsi" w:cstheme="minorHAnsi"/>
+          <w:i/>
+          <w:iCs/>
+          <w:sz w:val="22"/>
+        </w:rPr>
+        <w:t>Drag</w:t>
+      </w:r>
+      <w:proofErr w:type="spellEnd"/>
+      <w:r>
+        <w:rPr>
+          <w:rFonts w:asciiTheme="minorHAnsi" w:hAnsiTheme="minorHAnsi" w:cstheme="minorHAnsi"/>
+          <w:i/>
+          <w:iCs/>
+          <w:sz w:val="22"/>
+        </w:rPr>
+        <w:t xml:space="preserve"> and </w:t>
+      </w:r>
+      <w:proofErr w:type="spellStart"/>
+      <w:r>
+        <w:rPr>
+          <w:rFonts w:asciiTheme="minorHAnsi" w:hAnsiTheme="minorHAnsi" w:cstheme="minorHAnsi"/>
+          <w:i/>
+          <w:iCs/>
+          <w:sz w:val="22"/>
+        </w:rPr>
+        <w:t>Drop</w:t>
+      </w:r>
+      <w:proofErr w:type="spellEnd"/>
+      <w:r>
+        <w:rPr>
+          <w:rFonts w:asciiTheme="minorHAnsi" w:hAnsiTheme="minorHAnsi" w:cstheme="minorHAnsi"/>
+          <w:i/>
+          <w:iCs/>
+          <w:sz w:val="22"/>
+        </w:rPr>
+        <w:t xml:space="preserve"> API</w:t>
+      </w:r>
+      <w:r>
+        <w:rPr>
+          <w:rFonts w:asciiTheme="minorHAnsi" w:hAnsiTheme="minorHAnsi" w:cstheme="minorHAnsi"/>
+          <w:sz w:val="22"/>
+        </w:rPr>
+        <w:t xml:space="preserve">. Consultado el 25 de enero de 2024 en </w:t>
       </w:r>
       <w:hyperlink r:id="rId10" w:history="1">
         <w:r>
@@ -6530,264 +7097,560 @@
             <w:rFonts w:asciiTheme="minorHAnsi" w:hAnsiTheme="minorHAnsi" w:cstheme="minorHAnsi"/>
             <w:sz w:val="22"/>
           </w:rPr>
+          <w:t>https://www.w3schools.com/html/html5_draganddrop.asp</w:t>
+        </w:r>
+      </w:hyperlink>
+    </w:p>
+    <w:p>
+      <w:pPr>
+        <w:pStyle w:val="NormalWeb"/>
+        <w:spacing w:before="0" w:beforeAutospacing="0" w:after="0" w:afterAutospacing="0"/>
+        <w:ind w:left="720" w:hanging="720"/>
+        <w:rPr>
+          <w:rFonts w:asciiTheme="minorHAnsi" w:hAnsiTheme="minorHAnsi" w:cstheme="minorHAnsi"/>
+          <w:i/>
+          <w:iCs/>
+          <w:sz w:val="22"/>
+          <w:szCs w:val="22"/>
+        </w:rPr>
+      </w:pPr>
+    </w:p>
+    <w:p>
+      <w:pPr>
+        <w:pStyle w:val="NormalWeb"/>
+        <w:spacing w:before="0" w:beforeAutospacing="0" w:after="0" w:afterAutospacing="0"/>
+        <w:ind w:left="720" w:hanging="720"/>
+        <w:rPr>
+          <w:rFonts w:asciiTheme="minorHAnsi" w:hAnsiTheme="minorHAnsi" w:cstheme="minorHAnsi"/>
+          <w:b/>
+          <w:iCs/>
+          <w:sz w:val="22"/>
+          <w:szCs w:val="22"/>
+        </w:rPr>
+      </w:pPr>
+      <w:r>
+        <w:rPr>
+          <w:rFonts w:asciiTheme="minorHAnsi" w:hAnsiTheme="minorHAnsi" w:cstheme="minorHAnsi"/>
+          <w:b/>
+          <w:iCs/>
+          <w:sz w:val="22"/>
+          <w:szCs w:val="22"/>
+        </w:rPr>
+        <w:t>Recursos:</w:t>
+      </w:r>
+    </w:p>
+    <w:p>
+      <w:pPr>
+        <w:pStyle w:val="NormalWeb"/>
+        <w:spacing w:before="0" w:beforeAutospacing="0" w:after="0" w:afterAutospacing="0"/>
+        <w:jc w:val="both"/>
+        <w:rPr>
+          <w:rFonts w:asciiTheme="minorHAnsi" w:hAnsiTheme="minorHAnsi" w:cstheme="minorHAnsi"/>
+          <w:i/>
+          <w:iCs/>
+          <w:sz w:val="22"/>
+          <w:szCs w:val="22"/>
+        </w:rPr>
+      </w:pPr>
+    </w:p>
+    <w:p>
+      <w:pPr>
+        <w:pStyle w:val="NormalWeb"/>
+        <w:spacing w:before="0" w:beforeAutospacing="0" w:after="0" w:afterAutospacing="0"/>
+        <w:ind w:left="720" w:hanging="720"/>
+        <w:jc w:val="both"/>
+        <w:rPr>
+          <w:rFonts w:asciiTheme="minorHAnsi" w:hAnsiTheme="minorHAnsi" w:cstheme="minorHAnsi"/>
+          <w:sz w:val="22"/>
+          <w:szCs w:val="22"/>
+        </w:rPr>
+      </w:pPr>
+      <w:proofErr w:type="spellStart"/>
+      <w:proofErr w:type="gramStart"/>
+      <w:r>
+        <w:rPr>
+          <w:rFonts w:asciiTheme="minorHAnsi" w:hAnsiTheme="minorHAnsi" w:cstheme="minorHAnsi"/>
+          <w:i/>
+          <w:iCs/>
+          <w:sz w:val="22"/>
+          <w:szCs w:val="22"/>
+        </w:rPr>
+        <w:t>confetti</w:t>
+      </w:r>
+      <w:proofErr w:type="spellEnd"/>
+      <w:proofErr w:type="gramEnd"/>
+      <w:r>
+        <w:rPr>
+          <w:rFonts w:asciiTheme="minorHAnsi" w:hAnsiTheme="minorHAnsi" w:cstheme="minorHAnsi"/>
+          <w:i/>
+          <w:iCs/>
+          <w:sz w:val="22"/>
+          <w:szCs w:val="22"/>
+        </w:rPr>
+        <w:t xml:space="preserve"> </w:t>
+      </w:r>
+      <w:proofErr w:type="spellStart"/>
+      <w:r>
+        <w:rPr>
+          <w:rFonts w:asciiTheme="minorHAnsi" w:hAnsiTheme="minorHAnsi" w:cstheme="minorHAnsi"/>
+          <w:i/>
+          <w:iCs/>
+          <w:sz w:val="22"/>
+          <w:szCs w:val="22"/>
+        </w:rPr>
+        <w:t>gif</w:t>
+      </w:r>
+      <w:proofErr w:type="spellEnd"/>
+      <w:r>
+        <w:rPr>
+          <w:rFonts w:asciiTheme="minorHAnsi" w:hAnsiTheme="minorHAnsi" w:cstheme="minorHAnsi"/>
+          <w:i/>
+          <w:iCs/>
+          <w:sz w:val="22"/>
+          <w:szCs w:val="22"/>
+        </w:rPr>
+        <w:t xml:space="preserve"> </w:t>
+      </w:r>
+      <w:proofErr w:type="spellStart"/>
+      <w:r>
+        <w:rPr>
+          <w:rFonts w:asciiTheme="minorHAnsi" w:hAnsiTheme="minorHAnsi" w:cstheme="minorHAnsi"/>
+          <w:i/>
+          <w:iCs/>
+          <w:sz w:val="22"/>
+          <w:szCs w:val="22"/>
+        </w:rPr>
+        <w:t>deco</w:t>
+      </w:r>
+      <w:proofErr w:type="spellEnd"/>
+      <w:r>
+        <w:rPr>
+          <w:rFonts w:asciiTheme="minorHAnsi" w:hAnsiTheme="minorHAnsi" w:cstheme="minorHAnsi"/>
+          <w:sz w:val="22"/>
+          <w:szCs w:val="22"/>
+        </w:rPr>
+        <w:t>. (2019</w:t>
+      </w:r>
+      <w:r>
+        <w:rPr>
+          <w:rFonts w:asciiTheme="minorHAnsi" w:hAnsiTheme="minorHAnsi" w:cstheme="minorHAnsi"/>
+          <w:sz w:val="22"/>
+          <w:szCs w:val="22"/>
+        </w:rPr>
+        <w:t>)</w:t>
+      </w:r>
+      <w:r>
+        <w:rPr>
+          <w:rFonts w:asciiTheme="minorHAnsi" w:hAnsiTheme="minorHAnsi" w:cstheme="minorHAnsi"/>
+          <w:sz w:val="22"/>
+          <w:szCs w:val="22"/>
+        </w:rPr>
+        <w:t xml:space="preserve"> </w:t>
+      </w:r>
+      <w:proofErr w:type="spellStart"/>
+      <w:r>
+        <w:rPr>
+          <w:rFonts w:asciiTheme="minorHAnsi" w:hAnsiTheme="minorHAnsi" w:cstheme="minorHAnsi"/>
+          <w:sz w:val="22"/>
+          <w:szCs w:val="22"/>
+        </w:rPr>
+        <w:t>PicMix</w:t>
+      </w:r>
+      <w:proofErr w:type="spellEnd"/>
+      <w:r>
+        <w:rPr>
+          <w:rFonts w:asciiTheme="minorHAnsi" w:hAnsiTheme="minorHAnsi" w:cstheme="minorHAnsi"/>
+          <w:sz w:val="22"/>
+          <w:szCs w:val="22"/>
+        </w:rPr>
+        <w:t xml:space="preserve">. En </w:t>
+      </w:r>
+      <w:hyperlink r:id="rId11" w:history="1">
+        <w:r>
+          <w:rPr>
+            <w:rStyle w:val="Hipervnculo"/>
+            <w:rFonts w:asciiTheme="minorHAnsi" w:hAnsiTheme="minorHAnsi" w:cstheme="minorHAnsi"/>
+            <w:sz w:val="22"/>
+            <w:szCs w:val="22"/>
+          </w:rPr>
+          <w:t>https://en.picmix.com/stamp/confetti-gif-deco-1434843</w:t>
+        </w:r>
+      </w:hyperlink>
+      <w:r>
+        <w:rPr>
+          <w:rStyle w:val="url"/>
+          <w:rFonts w:asciiTheme="minorHAnsi" w:hAnsiTheme="minorHAnsi" w:cstheme="minorHAnsi"/>
+          <w:sz w:val="22"/>
+          <w:szCs w:val="22"/>
+        </w:rPr>
+        <w:t xml:space="preserve"> </w:t>
+      </w:r>
+    </w:p>
+    <w:p>
+      <w:pPr>
+        <w:pStyle w:val="NormalWeb"/>
+        <w:spacing w:before="0" w:beforeAutospacing="0" w:after="0" w:afterAutospacing="0"/>
+        <w:ind w:left="720" w:hanging="720"/>
+        <w:jc w:val="both"/>
+        <w:rPr>
+          <w:rFonts w:asciiTheme="minorHAnsi" w:hAnsiTheme="minorHAnsi" w:cstheme="minorHAnsi"/>
+          <w:i/>
+          <w:iCs/>
+          <w:sz w:val="22"/>
+          <w:szCs w:val="22"/>
+        </w:rPr>
+      </w:pPr>
+    </w:p>
+    <w:p>
+      <w:pPr>
+        <w:pStyle w:val="NormalWeb"/>
+        <w:spacing w:before="0" w:beforeAutospacing="0" w:after="0" w:afterAutospacing="0"/>
+        <w:ind w:left="720" w:hanging="720"/>
+        <w:jc w:val="both"/>
+        <w:rPr>
+          <w:rFonts w:asciiTheme="minorHAnsi" w:hAnsiTheme="minorHAnsi" w:cstheme="minorHAnsi"/>
+          <w:sz w:val="22"/>
+        </w:rPr>
+      </w:pPr>
+      <w:proofErr w:type="spellStart"/>
+      <w:r>
+        <w:rPr>
+          <w:rFonts w:asciiTheme="minorHAnsi" w:hAnsiTheme="minorHAnsi" w:cstheme="minorHAnsi"/>
+          <w:sz w:val="22"/>
+        </w:rPr>
+        <w:t>Crowntes</w:t>
+      </w:r>
+      <w:proofErr w:type="spellEnd"/>
+      <w:r>
+        <w:rPr>
+          <w:rFonts w:asciiTheme="minorHAnsi" w:hAnsiTheme="minorHAnsi" w:cstheme="minorHAnsi"/>
+          <w:sz w:val="22"/>
+        </w:rPr>
+        <w:t xml:space="preserve"> (2021</w:t>
+      </w:r>
+      <w:proofErr w:type="gramStart"/>
+      <w:r>
+        <w:rPr>
+          <w:rFonts w:asciiTheme="minorHAnsi" w:hAnsiTheme="minorHAnsi" w:cstheme="minorHAnsi"/>
+          <w:sz w:val="22"/>
+        </w:rPr>
+        <w:t>)</w:t>
+      </w:r>
+      <w:proofErr w:type="spellStart"/>
+      <w:r>
+        <w:rPr>
+          <w:rFonts w:asciiTheme="minorHAnsi" w:hAnsiTheme="minorHAnsi" w:cstheme="minorHAnsi"/>
+          <w:i/>
+          <w:iCs/>
+          <w:sz w:val="22"/>
+        </w:rPr>
+        <w:t>Victory</w:t>
+      </w:r>
+      <w:proofErr w:type="spellEnd"/>
+      <w:proofErr w:type="gramEnd"/>
+      <w:r>
+        <w:rPr>
+          <w:rFonts w:asciiTheme="minorHAnsi" w:hAnsiTheme="minorHAnsi" w:cstheme="minorHAnsi"/>
+          <w:i/>
+          <w:iCs/>
+          <w:sz w:val="22"/>
+        </w:rPr>
+        <w:t xml:space="preserve"> </w:t>
+      </w:r>
+      <w:proofErr w:type="spellStart"/>
+      <w:r>
+        <w:rPr>
+          <w:rFonts w:asciiTheme="minorHAnsi" w:hAnsiTheme="minorHAnsi" w:cstheme="minorHAnsi"/>
+          <w:i/>
+          <w:iCs/>
+          <w:sz w:val="22"/>
+        </w:rPr>
+        <w:t>Sound</w:t>
+      </w:r>
+      <w:proofErr w:type="spellEnd"/>
+      <w:r>
+        <w:rPr>
+          <w:rFonts w:asciiTheme="minorHAnsi" w:hAnsiTheme="minorHAnsi" w:cstheme="minorHAnsi"/>
+          <w:i/>
+          <w:iCs/>
+          <w:sz w:val="22"/>
+        </w:rPr>
+        <w:t xml:space="preserve"> </w:t>
+      </w:r>
+      <w:proofErr w:type="spellStart"/>
+      <w:r>
+        <w:rPr>
+          <w:rFonts w:asciiTheme="minorHAnsi" w:hAnsiTheme="minorHAnsi" w:cstheme="minorHAnsi"/>
+          <w:i/>
+          <w:iCs/>
+          <w:sz w:val="22"/>
+        </w:rPr>
+        <w:t>Effect</w:t>
+      </w:r>
+      <w:proofErr w:type="spellEnd"/>
+      <w:r>
+        <w:rPr>
+          <w:rFonts w:asciiTheme="minorHAnsi" w:hAnsiTheme="minorHAnsi" w:cstheme="minorHAnsi"/>
+          <w:sz w:val="22"/>
+        </w:rPr>
+        <w:t xml:space="preserve"> [Vídeo]. </w:t>
+      </w:r>
+      <w:proofErr w:type="spellStart"/>
+      <w:r>
+        <w:rPr>
+          <w:rFonts w:asciiTheme="minorHAnsi" w:hAnsiTheme="minorHAnsi" w:cstheme="minorHAnsi"/>
+          <w:sz w:val="22"/>
+        </w:rPr>
+        <w:t>YouTube</w:t>
+      </w:r>
+      <w:proofErr w:type="spellEnd"/>
+      <w:r>
+        <w:rPr>
+          <w:rFonts w:asciiTheme="minorHAnsi" w:hAnsiTheme="minorHAnsi" w:cstheme="minorHAnsi"/>
+          <w:sz w:val="22"/>
+        </w:rPr>
+        <w:t xml:space="preserve">. </w:t>
+      </w:r>
+      <w:hyperlink r:id="rId12" w:history="1">
+        <w:r>
+          <w:rPr>
+            <w:rStyle w:val="Hipervnculo"/>
+            <w:rFonts w:asciiTheme="minorHAnsi" w:hAnsiTheme="minorHAnsi" w:cstheme="minorHAnsi"/>
+            <w:sz w:val="22"/>
+          </w:rPr>
+          <w:t>https://www.youtube.com/watch?v=ksN6oqzwdaU</w:t>
+        </w:r>
+      </w:hyperlink>
+      <w:r>
+        <w:rPr>
+          <w:rFonts w:asciiTheme="minorHAnsi" w:hAnsiTheme="minorHAnsi" w:cstheme="minorHAnsi"/>
+          <w:sz w:val="22"/>
+        </w:rPr>
+        <w:t xml:space="preserve"> </w:t>
+      </w:r>
+    </w:p>
+    <w:p>
+      <w:pPr>
+        <w:spacing w:line="240" w:lineRule="auto"/>
+        <w:ind w:left="709" w:hanging="709"/>
+        <w:jc w:val="both"/>
+        <w:rPr>
+          <w:rFonts w:asciiTheme="minorHAnsi" w:hAnsiTheme="minorHAnsi" w:cstheme="minorHAnsi"/>
+          <w:iCs/>
+          <w:sz w:val="22"/>
+        </w:rPr>
+      </w:pPr>
+    </w:p>
+    <w:p>
+      <w:pPr>
+        <w:spacing w:line="240" w:lineRule="auto"/>
+        <w:ind w:left="709" w:hanging="709"/>
+        <w:jc w:val="both"/>
+        <w:rPr>
+          <w:rFonts w:asciiTheme="minorHAnsi" w:hAnsiTheme="minorHAnsi" w:cstheme="minorHAnsi"/>
+          <w:sz w:val="22"/>
+        </w:rPr>
+      </w:pPr>
+      <w:r>
+        <w:rPr>
+          <w:rFonts w:asciiTheme="minorHAnsi" w:hAnsiTheme="minorHAnsi" w:cstheme="minorHAnsi"/>
+          <w:iCs/>
+          <w:sz w:val="22"/>
+        </w:rPr>
+        <w:t>García, M.</w:t>
+      </w:r>
+      <w:r>
+        <w:rPr>
+          <w:rFonts w:asciiTheme="minorHAnsi" w:hAnsiTheme="minorHAnsi" w:cstheme="minorHAnsi"/>
+          <w:sz w:val="22"/>
+        </w:rPr>
+        <w:t xml:space="preserve"> (</w:t>
+      </w:r>
+      <w:r>
+        <w:rPr>
+          <w:rFonts w:asciiTheme="minorHAnsi" w:hAnsiTheme="minorHAnsi" w:cstheme="minorHAnsi"/>
+          <w:sz w:val="22"/>
+        </w:rPr>
+        <w:t>2024</w:t>
+      </w:r>
+      <w:r>
+        <w:rPr>
+          <w:rFonts w:asciiTheme="minorHAnsi" w:hAnsiTheme="minorHAnsi" w:cstheme="minorHAnsi"/>
+          <w:sz w:val="22"/>
+        </w:rPr>
+        <w:t>).</w:t>
+      </w:r>
+      <w:r>
+        <w:rPr>
+          <w:rFonts w:asciiTheme="minorHAnsi" w:hAnsiTheme="minorHAnsi" w:cstheme="minorHAnsi"/>
+          <w:sz w:val="22"/>
+        </w:rPr>
+        <w:t xml:space="preserve"> </w:t>
+      </w:r>
+      <w:r>
+        <w:rPr>
+          <w:rFonts w:asciiTheme="minorHAnsi" w:hAnsiTheme="minorHAnsi" w:cstheme="minorHAnsi"/>
+          <w:sz w:val="22"/>
+        </w:rPr>
+        <w:t xml:space="preserve"> </w:t>
+      </w:r>
+      <w:r>
+        <w:rPr>
+          <w:rFonts w:asciiTheme="minorHAnsi" w:hAnsiTheme="minorHAnsi" w:cstheme="minorHAnsi"/>
+          <w:i/>
+          <w:sz w:val="22"/>
+        </w:rPr>
+        <w:t>Proyecto: Juego del Solitario</w:t>
+      </w:r>
+      <w:r>
+        <w:rPr>
+          <w:rFonts w:asciiTheme="minorHAnsi" w:hAnsiTheme="minorHAnsi" w:cstheme="minorHAnsi"/>
+          <w:sz w:val="22"/>
+        </w:rPr>
+        <w:t xml:space="preserve"> [manual]. </w:t>
+      </w:r>
+      <w:r>
+        <w:rPr>
+          <w:rFonts w:asciiTheme="minorHAnsi" w:hAnsiTheme="minorHAnsi" w:cstheme="minorHAnsi"/>
+          <w:sz w:val="22"/>
+        </w:rPr>
+        <w:t>Desarrollo web en entorno cliente</w:t>
+      </w:r>
+      <w:r>
+        <w:rPr>
+          <w:rFonts w:asciiTheme="minorHAnsi" w:hAnsiTheme="minorHAnsi" w:cstheme="minorHAnsi"/>
+          <w:sz w:val="22"/>
+        </w:rPr>
+        <w:t>, CPIFP Los Enlaces.</w:t>
+      </w:r>
+    </w:p>
+    <w:p>
+      <w:pPr>
+        <w:pStyle w:val="NormalWeb"/>
+        <w:spacing w:before="0" w:beforeAutospacing="0" w:after="0" w:afterAutospacing="0"/>
+        <w:ind w:left="720" w:hanging="720"/>
+        <w:jc w:val="both"/>
+        <w:rPr>
+          <w:rStyle w:val="url"/>
+          <w:rFonts w:asciiTheme="minorHAnsi" w:hAnsiTheme="minorHAnsi" w:cstheme="minorHAnsi"/>
+          <w:sz w:val="22"/>
+          <w:szCs w:val="22"/>
+        </w:rPr>
+      </w:pPr>
+      <w:r>
+        <w:rPr>
+          <w:rFonts w:asciiTheme="minorHAnsi" w:hAnsiTheme="minorHAnsi" w:cstheme="minorHAnsi"/>
+          <w:sz w:val="22"/>
+          <w:szCs w:val="22"/>
+        </w:rPr>
+        <w:t>PokerProductos.com (</w:t>
+      </w:r>
+      <w:r>
+        <w:rPr>
+          <w:rFonts w:asciiTheme="minorHAnsi" w:hAnsiTheme="minorHAnsi" w:cstheme="minorHAnsi"/>
+          <w:sz w:val="22"/>
+          <w:szCs w:val="22"/>
+        </w:rPr>
+        <w:t>2020)</w:t>
+      </w:r>
+      <w:r>
+        <w:rPr>
+          <w:rFonts w:asciiTheme="minorHAnsi" w:hAnsiTheme="minorHAnsi" w:cstheme="minorHAnsi"/>
+          <w:sz w:val="22"/>
+          <w:szCs w:val="22"/>
+        </w:rPr>
+        <w:t xml:space="preserve"> </w:t>
+      </w:r>
+      <w:r>
+        <w:rPr>
+          <w:rFonts w:asciiTheme="minorHAnsi" w:hAnsiTheme="minorHAnsi" w:cstheme="minorHAnsi"/>
+          <w:i/>
+          <w:iCs/>
+          <w:sz w:val="22"/>
+          <w:szCs w:val="22"/>
+        </w:rPr>
+        <w:t xml:space="preserve">Tapete antideslizante bridge </w:t>
+      </w:r>
+      <w:proofErr w:type="spellStart"/>
+      <w:r>
+        <w:rPr>
+          <w:rFonts w:asciiTheme="minorHAnsi" w:hAnsiTheme="minorHAnsi" w:cstheme="minorHAnsi"/>
+          <w:i/>
+          <w:iCs/>
+          <w:sz w:val="22"/>
+          <w:szCs w:val="22"/>
+        </w:rPr>
+        <w:t>Belote</w:t>
+      </w:r>
+      <w:proofErr w:type="spellEnd"/>
+      <w:r>
+        <w:rPr>
+          <w:rFonts w:asciiTheme="minorHAnsi" w:hAnsiTheme="minorHAnsi" w:cstheme="minorHAnsi"/>
+          <w:sz w:val="22"/>
+          <w:szCs w:val="22"/>
+        </w:rPr>
+        <w:t xml:space="preserve"> [imagen]</w:t>
+      </w:r>
+      <w:r>
+        <w:rPr>
+          <w:rFonts w:asciiTheme="minorHAnsi" w:hAnsiTheme="minorHAnsi" w:cstheme="minorHAnsi"/>
+          <w:sz w:val="22"/>
+          <w:szCs w:val="22"/>
+        </w:rPr>
+        <w:t>.</w:t>
+      </w:r>
+      <w:r>
+        <w:rPr>
+          <w:rFonts w:asciiTheme="minorHAnsi" w:hAnsiTheme="minorHAnsi" w:cstheme="minorHAnsi"/>
+          <w:sz w:val="22"/>
+          <w:szCs w:val="22"/>
+        </w:rPr>
+        <w:t xml:space="preserve"> </w:t>
+      </w:r>
+      <w:hyperlink r:id="rId13" w:history="1">
+        <w:r>
+          <w:rPr>
+            <w:rStyle w:val="Hipervnculo"/>
+            <w:rFonts w:asciiTheme="minorHAnsi" w:hAnsiTheme="minorHAnsi" w:cstheme="minorHAnsi"/>
+            <w:sz w:val="22"/>
+            <w:szCs w:val="22"/>
+          </w:rPr>
           <w:t>https://www.pokerproductos.com/Tapete-antideslizante-bridge-Belote</w:t>
         </w:r>
       </w:hyperlink>
       <w:r>
         <w:rPr>
-          <w:rFonts w:asciiTheme="minorHAnsi" w:hAnsiTheme="minorHAnsi" w:cstheme="minorHAnsi"/>
-          <w:sz w:val="22"/>
+          <w:rStyle w:val="url"/>
+          <w:rFonts w:asciiTheme="minorHAnsi" w:hAnsiTheme="minorHAnsi" w:cstheme="minorHAnsi"/>
+          <w:sz w:val="22"/>
+          <w:szCs w:val="22"/>
         </w:rPr>
         <w:t xml:space="preserve"> </w:t>
       </w:r>
     </w:p>
     <w:p>
       <w:pPr>
+        <w:pStyle w:val="NormalWeb"/>
+        <w:spacing w:before="0" w:beforeAutospacing="0" w:after="0" w:afterAutospacing="0"/>
+        <w:ind w:left="720" w:hanging="720"/>
+        <w:jc w:val="both"/>
+        <w:rPr>
+          <w:rFonts w:asciiTheme="minorHAnsi" w:hAnsiTheme="minorHAnsi" w:cstheme="minorHAnsi"/>
+          <w:sz w:val="22"/>
+        </w:rPr>
+      </w:pPr>
+    </w:p>
+    <w:p>
+      <w:pPr>
         <w:spacing w:line="276" w:lineRule="auto"/>
-        <w:ind w:left="709" w:hanging="709"/>
-        <w:jc w:val="both"/>
-        <w:rPr>
-          <w:rFonts w:asciiTheme="minorHAnsi" w:hAnsiTheme="minorHAnsi" w:cstheme="minorHAnsi"/>
-          <w:sz w:val="22"/>
-        </w:rPr>
-      </w:pPr>
-    </w:p>
-    <w:p>
-      <w:pPr>
-        <w:spacing w:line="276" w:lineRule="auto"/>
-        <w:ind w:left="709" w:hanging="709"/>
-        <w:jc w:val="both"/>
-        <w:rPr>
-          <w:rFonts w:asciiTheme="minorHAnsi" w:hAnsiTheme="minorHAnsi" w:cstheme="minorHAnsi"/>
-          <w:sz w:val="22"/>
-          <w:u w:val="single"/>
-        </w:rPr>
-      </w:pPr>
-      <w:r>
-        <w:rPr>
-          <w:rFonts w:asciiTheme="minorHAnsi" w:hAnsiTheme="minorHAnsi" w:cstheme="minorHAnsi"/>
-          <w:sz w:val="22"/>
-        </w:rPr>
-        <w:t>W3Schools</w:t>
-      </w:r>
-      <w:r>
-        <w:rPr>
-          <w:rFonts w:asciiTheme="minorHAnsi" w:hAnsiTheme="minorHAnsi" w:cstheme="minorHAnsi"/>
-          <w:sz w:val="22"/>
-        </w:rPr>
-        <w:t xml:space="preserve">. (s. </w:t>
-      </w:r>
-      <w:proofErr w:type="gramStart"/>
-      <w:r>
-        <w:rPr>
-          <w:rFonts w:asciiTheme="minorHAnsi" w:hAnsiTheme="minorHAnsi" w:cstheme="minorHAnsi"/>
-          <w:sz w:val="22"/>
-        </w:rPr>
-        <w:t>f</w:t>
-      </w:r>
-      <w:proofErr w:type="gramEnd"/>
-      <w:r>
-        <w:rPr>
-          <w:rFonts w:asciiTheme="minorHAnsi" w:hAnsiTheme="minorHAnsi" w:cstheme="minorHAnsi"/>
-          <w:sz w:val="22"/>
-        </w:rPr>
-        <w:t>.)</w:t>
-      </w:r>
-      <w:r>
-        <w:rPr>
-          <w:i/>
-          <w:iCs/>
-        </w:rPr>
-        <w:t xml:space="preserve"> </w:t>
-      </w:r>
-      <w:r>
-        <w:rPr>
-          <w:rFonts w:asciiTheme="minorHAnsi" w:hAnsiTheme="minorHAnsi" w:cstheme="minorHAnsi"/>
-          <w:i/>
-          <w:iCs/>
-          <w:sz w:val="22"/>
-        </w:rPr>
-        <w:t xml:space="preserve">HTML </w:t>
-      </w:r>
-      <w:proofErr w:type="spellStart"/>
-      <w:r>
-        <w:rPr>
-          <w:rFonts w:asciiTheme="minorHAnsi" w:hAnsiTheme="minorHAnsi" w:cstheme="minorHAnsi"/>
-          <w:i/>
-          <w:iCs/>
-          <w:sz w:val="22"/>
-        </w:rPr>
-        <w:t>Drag</w:t>
-      </w:r>
-      <w:proofErr w:type="spellEnd"/>
-      <w:r>
-        <w:rPr>
-          <w:rFonts w:asciiTheme="minorHAnsi" w:hAnsiTheme="minorHAnsi" w:cstheme="minorHAnsi"/>
-          <w:i/>
-          <w:iCs/>
-          <w:sz w:val="22"/>
-        </w:rPr>
-        <w:t xml:space="preserve"> and </w:t>
-      </w:r>
-      <w:proofErr w:type="spellStart"/>
-      <w:r>
-        <w:rPr>
-          <w:rFonts w:asciiTheme="minorHAnsi" w:hAnsiTheme="minorHAnsi" w:cstheme="minorHAnsi"/>
-          <w:i/>
-          <w:iCs/>
-          <w:sz w:val="22"/>
-        </w:rPr>
-        <w:t>Drop</w:t>
-      </w:r>
-      <w:proofErr w:type="spellEnd"/>
-      <w:r>
-        <w:rPr>
-          <w:rFonts w:asciiTheme="minorHAnsi" w:hAnsiTheme="minorHAnsi" w:cstheme="minorHAnsi"/>
-          <w:i/>
-          <w:iCs/>
-          <w:sz w:val="22"/>
-        </w:rPr>
-        <w:t xml:space="preserve"> API</w:t>
-      </w:r>
-      <w:r>
-        <w:rPr>
-          <w:rFonts w:asciiTheme="minorHAnsi" w:hAnsiTheme="minorHAnsi" w:cstheme="minorHAnsi"/>
-          <w:sz w:val="22"/>
-        </w:rPr>
-        <w:t xml:space="preserve">. Consultado el 25 de enero de 2024 en </w:t>
-      </w:r>
-      <w:hyperlink r:id="rId11" w:history="1">
-        <w:r>
-          <w:rPr>
-            <w:rStyle w:val="Hipervnculo"/>
-            <w:rFonts w:asciiTheme="minorHAnsi" w:hAnsiTheme="minorHAnsi" w:cstheme="minorHAnsi"/>
-            <w:sz w:val="22"/>
-          </w:rPr>
-          <w:t>https://www.w3schools.com/html/html5_draganddrop.asp</w:t>
-        </w:r>
-      </w:hyperlink>
-    </w:p>
-    <w:p>
-      <w:pPr>
-        <w:spacing w:line="276" w:lineRule="auto"/>
-        <w:ind w:left="709" w:hanging="709"/>
-        <w:jc w:val="both"/>
-        <w:rPr>
-          <w:rFonts w:asciiTheme="minorHAnsi" w:hAnsiTheme="minorHAnsi" w:cstheme="minorHAnsi"/>
-          <w:sz w:val="22"/>
-        </w:rPr>
-      </w:pPr>
-      <w:proofErr w:type="spellStart"/>
-      <w:r>
-        <w:rPr>
-          <w:rFonts w:asciiTheme="minorHAnsi" w:hAnsiTheme="minorHAnsi" w:cstheme="minorHAnsi"/>
-          <w:sz w:val="22"/>
-        </w:rPr>
-        <w:t>Kantor</w:t>
-      </w:r>
-      <w:proofErr w:type="spellEnd"/>
-      <w:r>
-        <w:rPr>
-          <w:rFonts w:asciiTheme="minorHAnsi" w:hAnsiTheme="minorHAnsi" w:cstheme="minorHAnsi"/>
-          <w:sz w:val="22"/>
-        </w:rPr>
-        <w:t xml:space="preserve">, I. (2022) </w:t>
-      </w:r>
-      <w:r>
-        <w:rPr>
-          <w:rFonts w:asciiTheme="minorHAnsi" w:hAnsiTheme="minorHAnsi" w:cstheme="minorHAnsi"/>
-          <w:i/>
-          <w:sz w:val="22"/>
-        </w:rPr>
-        <w:t xml:space="preserve">Planificación: </w:t>
-      </w:r>
-      <w:proofErr w:type="spellStart"/>
-      <w:r>
-        <w:rPr>
-          <w:rFonts w:asciiTheme="minorHAnsi" w:hAnsiTheme="minorHAnsi" w:cstheme="minorHAnsi"/>
-          <w:i/>
-          <w:sz w:val="22"/>
-        </w:rPr>
-        <w:t>setTimeout</w:t>
-      </w:r>
-      <w:proofErr w:type="spellEnd"/>
-      <w:r>
-        <w:rPr>
-          <w:rFonts w:asciiTheme="minorHAnsi" w:hAnsiTheme="minorHAnsi" w:cstheme="minorHAnsi"/>
-          <w:i/>
-          <w:sz w:val="22"/>
-        </w:rPr>
-        <w:t xml:space="preserve"> y </w:t>
-      </w:r>
-      <w:proofErr w:type="spellStart"/>
-      <w:r>
-        <w:rPr>
-          <w:rFonts w:asciiTheme="minorHAnsi" w:hAnsiTheme="minorHAnsi" w:cstheme="minorHAnsi"/>
-          <w:i/>
-          <w:sz w:val="22"/>
-        </w:rPr>
-        <w:t>setInterval</w:t>
-      </w:r>
-      <w:proofErr w:type="spellEnd"/>
-      <w:r>
-        <w:rPr>
-          <w:rFonts w:asciiTheme="minorHAnsi" w:hAnsiTheme="minorHAnsi" w:cstheme="minorHAnsi"/>
-          <w:sz w:val="22"/>
-        </w:rPr>
-        <w:t xml:space="preserve">. </w:t>
-      </w:r>
-      <w:r>
-        <w:rPr>
-          <w:rFonts w:asciiTheme="minorHAnsi" w:hAnsiTheme="minorHAnsi" w:cstheme="minorHAnsi"/>
-          <w:sz w:val="22"/>
-        </w:rPr>
-        <w:t xml:space="preserve">El Tutorial de </w:t>
-      </w:r>
-      <w:proofErr w:type="spellStart"/>
-      <w:r>
-        <w:rPr>
-          <w:rFonts w:asciiTheme="minorHAnsi" w:hAnsiTheme="minorHAnsi" w:cstheme="minorHAnsi"/>
-          <w:sz w:val="22"/>
-        </w:rPr>
-        <w:t>JavaScript</w:t>
-      </w:r>
-      <w:proofErr w:type="spellEnd"/>
-      <w:r>
-        <w:rPr>
-          <w:rFonts w:asciiTheme="minorHAnsi" w:hAnsiTheme="minorHAnsi" w:cstheme="minorHAnsi"/>
-          <w:sz w:val="22"/>
-        </w:rPr>
-        <w:t xml:space="preserve"> Moderno</w:t>
-      </w:r>
-      <w:r>
-        <w:rPr>
-          <w:rFonts w:asciiTheme="minorHAnsi" w:hAnsiTheme="minorHAnsi" w:cstheme="minorHAnsi"/>
-          <w:sz w:val="22"/>
-        </w:rPr>
-        <w:t xml:space="preserve">. Consultado el XXXXXXX de 2024. </w:t>
-      </w:r>
-      <w:hyperlink r:id="rId12" w:history="1">
-        <w:r>
-          <w:rPr>
-            <w:rStyle w:val="Hipervnculo"/>
-            <w:rFonts w:asciiTheme="minorHAnsi" w:hAnsiTheme="minorHAnsi" w:cstheme="minorHAnsi"/>
-            <w:sz w:val="22"/>
-          </w:rPr>
-          <w:t>https://es.javascript.info/settimeout-setinterval</w:t>
-        </w:r>
-      </w:hyperlink>
-      <w:r>
-        <w:rPr>
-          <w:rFonts w:asciiTheme="minorHAnsi" w:hAnsiTheme="minorHAnsi" w:cstheme="minorHAnsi"/>
-          <w:sz w:val="22"/>
-        </w:rPr>
-        <w:t xml:space="preserve"> </w:t>
-      </w:r>
-      <w:r>
-        <w:rPr>
-          <w:rFonts w:asciiTheme="minorHAnsi" w:hAnsiTheme="minorHAnsi" w:cstheme="minorHAnsi"/>
-          <w:sz w:val="22"/>
-        </w:rPr>
+        <w:jc w:val="both"/>
+        <w:rPr>
+          <w:rFonts w:asciiTheme="minorHAnsi" w:hAnsiTheme="minorHAnsi" w:cstheme="minorHAnsi"/>
+          <w:b/>
+          <w:sz w:val="40"/>
+        </w:rPr>
+      </w:pPr>
+      <w:r>
         <w:br w:type="page"/>
       </w:r>
     </w:p>
@@ -6795,7 +7658,7 @@
       <w:pPr>
         <w:pStyle w:val="Ttulo1"/>
       </w:pPr>
-      <w:bookmarkStart w:id="20" w:name="_Toc158836712"/>
+      <w:bookmarkStart w:id="20" w:name="_Toc158923237"/>
       <w:r>
         <w:lastRenderedPageBreak/>
         <w:t>Anexos</w:t>
@@ -6804,12 +7667,9 @@
     </w:p>
     <w:p>
       <w:pPr>
+        <w:keepNext/>
         <w:spacing w:line="240" w:lineRule="auto"/>
         <w:jc w:val="both"/>
-        <w:rPr>
-          <w:rFonts w:asciiTheme="minorHAnsi" w:hAnsiTheme="minorHAnsi" w:cstheme="minorHAnsi"/>
-          <w:sz w:val="22"/>
-        </w:rPr>
       </w:pPr>
       <w:r>
         <w:rPr>
@@ -6820,9 +7680,9 @@
         </w:rPr>
         <w:drawing>
           <wp:inline distT="0" distB="0" distL="0" distR="0">
-            <wp:extent cx="5580697" cy="2952750"/>
-            <wp:effectExtent l="19050" t="0" r="953" b="0"/>
-            <wp:docPr id="2" name="Imagen 7"/>
+            <wp:extent cx="6153150" cy="3990975"/>
+            <wp:effectExtent l="38100" t="57150" r="114300" b="104775"/>
+            <wp:docPr id="1" name="Imagen 1"/>
             <wp:cNvGraphicFramePr>
               <a:graphicFrameLocks xmlns:a="http://schemas.openxmlformats.org/drawingml/2006/main" noChangeAspect="1"/>
             </wp:cNvGraphicFramePr>
@@ -6830,13 +7690,253 @@
               <a:graphicData uri="http://schemas.openxmlformats.org/drawingml/2006/picture">
                 <pic:pic xmlns:pic="http://schemas.openxmlformats.org/drawingml/2006/picture">
                   <pic:nvPicPr>
-                    <pic:cNvPr id="0" name="Picture 7"/>
+                    <pic:cNvPr id="0" name="Picture 1"/>
                     <pic:cNvPicPr>
                       <a:picLocks noChangeAspect="1" noChangeArrowheads="1"/>
                     </pic:cNvPicPr>
                   </pic:nvPicPr>
                   <pic:blipFill>
-                    <a:blip r:embed="rId13" cstate="print"/>
+                    <a:blip r:embed="rId14" cstate="print"/>
+                    <a:srcRect l="-14334" r="-29710"/>
+                    <a:stretch>
+                      <a:fillRect/>
+                    </a:stretch>
+                  </pic:blipFill>
+                  <pic:spPr bwMode="auto">
+                    <a:xfrm>
+                      <a:off x="0" y="0"/>
+                      <a:ext cx="6153150" cy="3990975"/>
+                    </a:xfrm>
+                    <a:prstGeom prst="rect">
+                      <a:avLst/>
+                    </a:prstGeom>
+                    <a:ln w="38100" cap="sq">
+                      <a:solidFill>
+                        <a:srgbClr val="000000"/>
+                      </a:solidFill>
+                      <a:prstDash val="solid"/>
+                      <a:miter lim="800000"/>
+                    </a:ln>
+                    <a:effectLst>
+                      <a:outerShdw blurRad="50800" dist="38100" dir="2700000" algn="tl" rotWithShape="0">
+                        <a:srgbClr val="000000">
+                          <a:alpha val="43000"/>
+                        </a:srgbClr>
+                      </a:outerShdw>
+                    </a:effectLst>
+                  </pic:spPr>
+                </pic:pic>
+              </a:graphicData>
+            </a:graphic>
+          </wp:inline>
+        </w:drawing>
+      </w:r>
+    </w:p>
+    <w:p>
+      <w:pPr>
+        <w:pStyle w:val="Epgrafe"/>
+        <w:jc w:val="right"/>
+        <w:rPr>
+          <w:rFonts w:asciiTheme="minorHAnsi" w:hAnsiTheme="minorHAnsi" w:cstheme="minorHAnsi"/>
+          <w:color w:val="auto"/>
+          <w:sz w:val="28"/>
+        </w:rPr>
+      </w:pPr>
+      <w:r>
+        <w:rPr>
+          <w:rFonts w:asciiTheme="minorHAnsi" w:hAnsiTheme="minorHAnsi" w:cstheme="minorHAnsi"/>
+          <w:color w:val="auto"/>
+          <w:sz w:val="22"/>
+        </w:rPr>
+        <w:t xml:space="preserve">Ilustración </w:t>
+      </w:r>
+      <w:r>
+        <w:rPr>
+          <w:rFonts w:asciiTheme="minorHAnsi" w:hAnsiTheme="minorHAnsi" w:cstheme="minorHAnsi"/>
+          <w:color w:val="auto"/>
+          <w:sz w:val="22"/>
+        </w:rPr>
+        <w:fldChar w:fldCharType="begin"/>
+      </w:r>
+      <w:r>
+        <w:rPr>
+          <w:rFonts w:asciiTheme="minorHAnsi" w:hAnsiTheme="minorHAnsi" w:cstheme="minorHAnsi"/>
+          <w:color w:val="auto"/>
+          <w:sz w:val="22"/>
+        </w:rPr>
+        <w:instrText xml:space="preserve"> SEQ Ilustración \* ARABIC </w:instrText>
+      </w:r>
+      <w:r>
+        <w:rPr>
+          <w:rFonts w:asciiTheme="minorHAnsi" w:hAnsiTheme="minorHAnsi" w:cstheme="minorHAnsi"/>
+          <w:color w:val="auto"/>
+          <w:sz w:val="22"/>
+        </w:rPr>
+        <w:fldChar w:fldCharType="separate"/>
+      </w:r>
+      <w:r>
+        <w:rPr>
+          <w:rFonts w:asciiTheme="minorHAnsi" w:hAnsiTheme="minorHAnsi" w:cstheme="minorHAnsi"/>
+          <w:noProof/>
+          <w:color w:val="auto"/>
+          <w:sz w:val="22"/>
+        </w:rPr>
+        <w:t>1</w:t>
+      </w:r>
+      <w:r>
+        <w:rPr>
+          <w:rFonts w:asciiTheme="minorHAnsi" w:hAnsiTheme="minorHAnsi" w:cstheme="minorHAnsi"/>
+          <w:color w:val="auto"/>
+          <w:sz w:val="22"/>
+        </w:rPr>
+        <w:fldChar w:fldCharType="end"/>
+      </w:r>
+      <w:r>
+        <w:rPr>
+          <w:rFonts w:asciiTheme="minorHAnsi" w:hAnsiTheme="minorHAnsi" w:cstheme="minorHAnsi"/>
+          <w:color w:val="auto"/>
+          <w:sz w:val="22"/>
+        </w:rPr>
+        <w:t>. Vista normal del juego</w:t>
+      </w:r>
+    </w:p>
+    <w:p>
+      <w:pPr>
+        <w:spacing w:line="240" w:lineRule="auto"/>
+        <w:jc w:val="both"/>
+        <w:rPr>
+          <w:rFonts w:asciiTheme="minorHAnsi" w:hAnsiTheme="minorHAnsi" w:cstheme="minorHAnsi"/>
+          <w:sz w:val="22"/>
+        </w:rPr>
+      </w:pPr>
+      <w:r>
+        <w:rPr>
+          <w:noProof/>
+        </w:rPr>
+        <w:pict>
+          <v:shape id="_x0000_s1058" type="#_x0000_t202" style="position:absolute;left:0;text-align:left;margin-left:9pt;margin-top:277.9pt;width:148.5pt;height:.05pt;z-index:251670528" wrapcoords="-109 0 -109 20925 21600 20925 21600 0 -109 0" stroked="f">
+            <v:textbox style="mso-fit-shape-to-text:t" inset="0,0,0,0">
+              <w:txbxContent>
+                <w:p>
+                  <w:pPr>
+                    <w:pStyle w:val="Epgrafe"/>
+                    <w:jc w:val="right"/>
+                    <w:rPr>
+                      <w:rFonts w:asciiTheme="minorHAnsi" w:hAnsiTheme="minorHAnsi" w:cstheme="minorHAnsi"/>
+                      <w:noProof/>
+                      <w:color w:val="auto"/>
+                      <w:sz w:val="22"/>
+                    </w:rPr>
+                  </w:pPr>
+                  <w:r>
+                    <w:rPr>
+                      <w:rFonts w:asciiTheme="minorHAnsi" w:hAnsiTheme="minorHAnsi" w:cstheme="minorHAnsi"/>
+                      <w:color w:val="auto"/>
+                      <w:sz w:val="22"/>
+                    </w:rPr>
+                    <w:t xml:space="preserve">Ilustración </w:t>
+                  </w:r>
+                  <w:r>
+                    <w:rPr>
+                      <w:rFonts w:asciiTheme="minorHAnsi" w:hAnsiTheme="minorHAnsi" w:cstheme="minorHAnsi"/>
+                      <w:color w:val="auto"/>
+                      <w:sz w:val="22"/>
+                    </w:rPr>
+                    <w:fldChar w:fldCharType="begin"/>
+                  </w:r>
+                  <w:r>
+                    <w:rPr>
+                      <w:rFonts w:asciiTheme="minorHAnsi" w:hAnsiTheme="minorHAnsi" w:cstheme="minorHAnsi"/>
+                      <w:color w:val="auto"/>
+                      <w:sz w:val="22"/>
+                    </w:rPr>
+                    <w:instrText xml:space="preserve"> SEQ Ilustración \* ARABIC </w:instrText>
+                  </w:r>
+                  <w:r>
+                    <w:rPr>
+                      <w:rFonts w:asciiTheme="minorHAnsi" w:hAnsiTheme="minorHAnsi" w:cstheme="minorHAnsi"/>
+                      <w:color w:val="auto"/>
+                      <w:sz w:val="22"/>
+                    </w:rPr>
+                    <w:fldChar w:fldCharType="separate"/>
+                  </w:r>
+                  <w:r>
+                    <w:rPr>
+                      <w:rFonts w:asciiTheme="minorHAnsi" w:hAnsiTheme="minorHAnsi" w:cstheme="minorHAnsi"/>
+                      <w:noProof/>
+                      <w:color w:val="auto"/>
+                      <w:sz w:val="22"/>
+                    </w:rPr>
+                    <w:t>2</w:t>
+                  </w:r>
+                  <w:r>
+                    <w:rPr>
+                      <w:rFonts w:asciiTheme="minorHAnsi" w:hAnsiTheme="minorHAnsi" w:cstheme="minorHAnsi"/>
+                      <w:color w:val="auto"/>
+                      <w:sz w:val="22"/>
+                    </w:rPr>
+                    <w:fldChar w:fldCharType="end"/>
+                  </w:r>
+                  <w:r>
+                    <w:rPr>
+                      <w:rFonts w:asciiTheme="minorHAnsi" w:hAnsiTheme="minorHAnsi" w:cstheme="minorHAnsi"/>
+                      <w:color w:val="auto"/>
+                      <w:sz w:val="22"/>
+                    </w:rPr>
+                    <w:t>. Vista en móvil</w:t>
+                  </w:r>
+                </w:p>
+              </w:txbxContent>
+            </v:textbox>
+            <w10:wrap type="tight"/>
+          </v:shape>
+        </w:pict>
+      </w:r>
+      <w:r>
+        <w:rPr>
+          <w:rFonts w:asciiTheme="minorHAnsi" w:hAnsiTheme="minorHAnsi" w:cstheme="minorHAnsi"/>
+          <w:noProof/>
+          <w:sz w:val="22"/>
+          <w:lang w:eastAsia="es-ES"/>
+        </w:rPr>
+        <w:drawing>
+          <wp:anchor distT="0" distB="0" distL="114300" distR="114300" simplePos="0" relativeHeight="251668480" behindDoc="1" locked="0" layoutInCell="1" allowOverlap="1">
+            <wp:simplePos x="0" y="0"/>
+            <wp:positionH relativeFrom="column">
+              <wp:posOffset>114300</wp:posOffset>
+            </wp:positionH>
+            <wp:positionV relativeFrom="paragraph">
+              <wp:posOffset>290830</wp:posOffset>
+            </wp:positionV>
+            <wp:extent cx="1885950" cy="3181350"/>
+            <wp:effectExtent l="38100" t="57150" r="114300" b="95250"/>
+            <wp:wrapTight wrapText="bothSides">
+              <wp:wrapPolygon edited="0">
+                <wp:start x="-436" y="-388"/>
+                <wp:lineTo x="-436" y="22247"/>
+                <wp:lineTo x="22473" y="22247"/>
+                <wp:lineTo x="22691" y="22247"/>
+                <wp:lineTo x="22909" y="21471"/>
+                <wp:lineTo x="22909" y="-129"/>
+                <wp:lineTo x="22473" y="-388"/>
+                <wp:lineTo x="-436" y="-388"/>
+              </wp:wrapPolygon>
+            </wp:wrapTight>
+            <wp:docPr id="3" name="Imagen 2"/>
+            <wp:cNvGraphicFramePr>
+              <a:graphicFrameLocks xmlns:a="http://schemas.openxmlformats.org/drawingml/2006/main" noChangeAspect="1"/>
+            </wp:cNvGraphicFramePr>
+            <a:graphic xmlns:a="http://schemas.openxmlformats.org/drawingml/2006/main">
+              <a:graphicData uri="http://schemas.openxmlformats.org/drawingml/2006/picture">
+                <pic:pic xmlns:pic="http://schemas.openxmlformats.org/drawingml/2006/picture">
+                  <pic:nvPicPr>
+                    <pic:cNvPr id="0" name="Picture 2"/>
+                    <pic:cNvPicPr>
+                      <a:picLocks noChangeAspect="1" noChangeArrowheads="1"/>
+                    </pic:cNvPicPr>
+                  </pic:nvPicPr>
+                  <pic:blipFill>
+                    <a:blip r:embed="rId15" cstate="print"/>
                     <a:srcRect/>
                     <a:stretch>
                       <a:fillRect/>
@@ -6845,25 +7945,189 @@
                   <pic:spPr bwMode="auto">
                     <a:xfrm>
                       <a:off x="0" y="0"/>
-                      <a:ext cx="5580697" cy="2952750"/>
+                      <a:ext cx="1885950" cy="3181350"/>
                     </a:xfrm>
                     <a:prstGeom prst="rect">
                       <a:avLst/>
                     </a:prstGeom>
-                    <a:noFill/>
-                    <a:ln w="9525">
-                      <a:noFill/>
+                    <a:ln w="38100" cap="sq">
+                      <a:solidFill>
+                        <a:srgbClr val="000000"/>
+                      </a:solidFill>
+                      <a:prstDash val="solid"/>
                       <a:miter lim="800000"/>
-                      <a:headEnd/>
-                      <a:tailEnd/>
                     </a:ln>
+                    <a:effectLst>
+                      <a:outerShdw blurRad="50800" dist="38100" dir="2700000" algn="tl" rotWithShape="0">
+                        <a:srgbClr val="000000">
+                          <a:alpha val="43000"/>
+                        </a:srgbClr>
+                      </a:outerShdw>
+                    </a:effectLst>
                   </pic:spPr>
                 </pic:pic>
               </a:graphicData>
             </a:graphic>
-          </wp:inline>
+          </wp:anchor>
         </w:drawing>
       </w:r>
+    </w:p>
+    <w:p>
+      <w:pPr>
+        <w:spacing w:line="240" w:lineRule="auto"/>
+        <w:jc w:val="both"/>
+        <w:rPr>
+          <w:rFonts w:asciiTheme="minorHAnsi" w:hAnsiTheme="minorHAnsi" w:cstheme="minorHAnsi"/>
+          <w:sz w:val="22"/>
+        </w:rPr>
+      </w:pPr>
+      <w:r>
+        <w:rPr>
+          <w:noProof/>
+        </w:rPr>
+        <w:pict>
+          <v:shape id="_x0000_s1059" type="#_x0000_t202" style="position:absolute;left:0;text-align:left;margin-left:51.95pt;margin-top:254.2pt;width:260.1pt;height:.05pt;z-index:251672576" wrapcoords="-62 0 -62 20925 21600 20925 21600 0 -62 0" stroked="f">
+            <v:textbox style="mso-fit-shape-to-text:t" inset="0,0,0,0">
+              <w:txbxContent>
+                <w:p>
+                  <w:pPr>
+                    <w:pStyle w:val="Epgrafe"/>
+                    <w:jc w:val="right"/>
+                    <w:rPr>
+                      <w:rFonts w:asciiTheme="minorHAnsi" w:hAnsiTheme="minorHAnsi" w:cstheme="minorHAnsi"/>
+                      <w:noProof/>
+                      <w:color w:val="auto"/>
+                      <w:sz w:val="22"/>
+                    </w:rPr>
+                  </w:pPr>
+                  <w:r>
+                    <w:rPr>
+                      <w:rFonts w:asciiTheme="minorHAnsi" w:hAnsiTheme="minorHAnsi" w:cstheme="minorHAnsi"/>
+                      <w:color w:val="auto"/>
+                      <w:sz w:val="22"/>
+                    </w:rPr>
+                    <w:t xml:space="preserve">Ilustración </w:t>
+                  </w:r>
+                  <w:r>
+                    <w:rPr>
+                      <w:rFonts w:asciiTheme="minorHAnsi" w:hAnsiTheme="minorHAnsi" w:cstheme="minorHAnsi"/>
+                      <w:color w:val="auto"/>
+                      <w:sz w:val="22"/>
+                    </w:rPr>
+                    <w:t>3</w:t>
+                  </w:r>
+                  <w:r>
+                    <w:rPr>
+                      <w:rFonts w:asciiTheme="minorHAnsi" w:hAnsiTheme="minorHAnsi" w:cstheme="minorHAnsi"/>
+                      <w:color w:val="auto"/>
+                      <w:sz w:val="22"/>
+                    </w:rPr>
+                    <w:t xml:space="preserve">. Vista </w:t>
+                  </w:r>
+                  <w:r>
+                    <w:rPr>
+                      <w:rFonts w:asciiTheme="minorHAnsi" w:hAnsiTheme="minorHAnsi" w:cstheme="minorHAnsi"/>
+                      <w:color w:val="auto"/>
+                      <w:sz w:val="22"/>
+                    </w:rPr>
+                    <w:t>de victoria</w:t>
+                  </w:r>
+                </w:p>
+              </w:txbxContent>
+            </v:textbox>
+            <w10:wrap type="tight"/>
+          </v:shape>
+        </w:pict>
+      </w:r>
+      <w:r>
+        <w:rPr>
+          <w:rFonts w:asciiTheme="minorHAnsi" w:hAnsiTheme="minorHAnsi" w:cstheme="minorHAnsi"/>
+          <w:noProof/>
+          <w:sz w:val="22"/>
+          <w:lang w:eastAsia="es-ES"/>
+        </w:rPr>
+        <w:drawing>
+          <wp:anchor distT="0" distB="0" distL="114300" distR="114300" simplePos="0" relativeHeight="251667456" behindDoc="1" locked="0" layoutInCell="1" allowOverlap="1">
+            <wp:simplePos x="0" y="0"/>
+            <wp:positionH relativeFrom="column">
+              <wp:posOffset>659765</wp:posOffset>
+            </wp:positionH>
+            <wp:positionV relativeFrom="paragraph">
+              <wp:posOffset>146050</wp:posOffset>
+            </wp:positionV>
+            <wp:extent cx="3303270" cy="3025140"/>
+            <wp:effectExtent l="38100" t="57150" r="106680" b="99060"/>
+            <wp:wrapTight wrapText="bothSides">
+              <wp:wrapPolygon edited="0">
+                <wp:start x="-249" y="-408"/>
+                <wp:lineTo x="-249" y="22307"/>
+                <wp:lineTo x="22048" y="22307"/>
+                <wp:lineTo x="22173" y="22307"/>
+                <wp:lineTo x="22298" y="21627"/>
+                <wp:lineTo x="22298" y="-136"/>
+                <wp:lineTo x="22048" y="-408"/>
+                <wp:lineTo x="-249" y="-408"/>
+              </wp:wrapPolygon>
+            </wp:wrapTight>
+            <wp:docPr id="5" name="Imagen 6"/>
+            <wp:cNvGraphicFramePr>
+              <a:graphicFrameLocks xmlns:a="http://schemas.openxmlformats.org/drawingml/2006/main" noChangeAspect="1"/>
+            </wp:cNvGraphicFramePr>
+            <a:graphic xmlns:a="http://schemas.openxmlformats.org/drawingml/2006/main">
+              <a:graphicData uri="http://schemas.openxmlformats.org/drawingml/2006/picture">
+                <pic:pic xmlns:pic="http://schemas.openxmlformats.org/drawingml/2006/picture">
+                  <pic:nvPicPr>
+                    <pic:cNvPr id="0" name="Picture 6"/>
+                    <pic:cNvPicPr>
+                      <a:picLocks noChangeAspect="1" noChangeArrowheads="1"/>
+                    </pic:cNvPicPr>
+                  </pic:nvPicPr>
+                  <pic:blipFill>
+                    <a:blip r:embed="rId16" cstate="print"/>
+                    <a:srcRect t="2128"/>
+                    <a:stretch>
+                      <a:fillRect/>
+                    </a:stretch>
+                  </pic:blipFill>
+                  <pic:spPr bwMode="auto">
+                    <a:xfrm>
+                      <a:off x="0" y="0"/>
+                      <a:ext cx="3303270" cy="3025140"/>
+                    </a:xfrm>
+                    <a:prstGeom prst="rect">
+                      <a:avLst/>
+                    </a:prstGeom>
+                    <a:ln w="38100" cap="sq">
+                      <a:solidFill>
+                        <a:srgbClr val="000000"/>
+                      </a:solidFill>
+                      <a:prstDash val="solid"/>
+                      <a:miter lim="800000"/>
+                    </a:ln>
+                    <a:effectLst>
+                      <a:outerShdw blurRad="50800" dist="38100" dir="2700000" algn="tl" rotWithShape="0">
+                        <a:srgbClr val="000000">
+                          <a:alpha val="43000"/>
+                        </a:srgbClr>
+                      </a:outerShdw>
+                    </a:effectLst>
+                  </pic:spPr>
+                </pic:pic>
+              </a:graphicData>
+            </a:graphic>
+          </wp:anchor>
+        </w:drawing>
+      </w:r>
+    </w:p>
+    <w:p>
+      <w:pPr>
+        <w:spacing w:line="240" w:lineRule="auto"/>
+        <w:jc w:val="both"/>
+        <w:rPr>
+          <w:rFonts w:asciiTheme="minorHAnsi" w:hAnsiTheme="minorHAnsi" w:cstheme="minorHAnsi"/>
+          <w:sz w:val="22"/>
+        </w:rPr>
+      </w:pPr>
     </w:p>
     <w:sectPr>
       <w:pgSz w:w="11906" w:h="16838"/>
@@ -7274,7 +8538,6 @@
     <w:name w:val="Normal (Web)"/>
     <w:basedOn w:val="Normal"/>
     <w:uiPriority w:val="99"/>
-    <w:semiHidden/>
     <w:unhideWhenUsed/>
     <w:rsid w:val="006D293B"/>
     <w:pPr>
@@ -7426,6 +8689,30 @@
       <w:ind w:left="720"/>
       <w:contextualSpacing/>
     </w:pPr>
+  </w:style>
+  <w:style w:type="character" w:customStyle="1" w:styleId="url">
+    <w:name w:val="url"/>
+    <w:basedOn w:val="Fuentedeprrafopredeter"/>
+    <w:rsid w:val="00C30625"/>
+  </w:style>
+  <w:style w:type="paragraph" w:styleId="Epgrafe">
+    <w:name w:val="caption"/>
+    <w:basedOn w:val="Normal"/>
+    <w:next w:val="Normal"/>
+    <w:uiPriority w:val="35"/>
+    <w:unhideWhenUsed/>
+    <w:qFormat/>
+    <w:rsid w:val="000363DF"/>
+    <w:pPr>
+      <w:spacing w:line="240" w:lineRule="auto"/>
+    </w:pPr>
+    <w:rPr>
+      <w:b/>
+      <w:bCs/>
+      <w:color w:val="4F81BD" w:themeColor="accent1"/>
+      <w:sz w:val="18"/>
+      <w:szCs w:val="18"/>
+    </w:rPr>
   </w:style>
 </w:styles>
 </file>
@@ -7718,7 +9005,7 @@
 </file>
 
 <file path=customXml/itemProps1.xml><?xml version="1.0" encoding="utf-8"?>
-<ds:datastoreItem xmlns:ds="http://schemas.openxmlformats.org/officeDocument/2006/customXml" ds:itemID="{48492524-F7C9-4B5C-AEE8-9DB705F8EDCD}">
+<ds:datastoreItem xmlns:ds="http://schemas.openxmlformats.org/officeDocument/2006/customXml" ds:itemID="{F2AE2724-297F-4227-9E97-63359864FC90}">
   <ds:schemaRefs>
     <ds:schemaRef ds:uri="http://schemas.openxmlformats.org/officeDocument/2006/bibliography"/>
   </ds:schemaRefs>

</xml_diff>